<commit_message>
Change font to be a more common (websafe)
</commit_message>
<xml_diff>
--- a/instructions/gameplay.docx
+++ b/instructions/gameplay.docx
@@ -1,6 +1,6 @@
 
 <file path=word/document.xml><?xml version="1.0" encoding="utf-8"?>
-<w:document xmlns:wpc="http://schemas.microsoft.com/office/word/2010/wordprocessingCanvas" xmlns:cx="http://schemas.microsoft.com/office/drawing/2014/chartex" xmlns:cx1="http://schemas.microsoft.com/office/drawing/2015/9/8/chartex" xmlns:cx2="http://schemas.microsoft.com/office/drawing/2015/10/21/chartex" xmlns:mc="http://schemas.openxmlformats.org/markup-compatibility/2006" xmlns:o="urn:schemas-microsoft-com:office:office" xmlns:r="http://schemas.openxmlformats.org/officeDocument/2006/relationships" xmlns:m="http://schemas.openxmlformats.org/officeDocument/2006/math" xmlns:v="urn:schemas-microsoft-com:vml" xmlns:wp14="http://schemas.microsoft.com/office/word/2010/wordprocessingDrawing" xmlns:wp="http://schemas.openxmlformats.org/drawingml/2006/wordprocessingDrawing" xmlns:w10="urn:schemas-microsoft-com:office:word" xmlns:w="http://schemas.openxmlformats.org/wordprocessingml/2006/main" xmlns:w14="http://schemas.microsoft.com/office/word/2010/wordml" xmlns:w15="http://schemas.microsoft.com/office/word/2012/wordml" xmlns:w16se="http://schemas.microsoft.com/office/word/2015/wordml/symex" xmlns:wpg="http://schemas.microsoft.com/office/word/2010/wordprocessingGroup" xmlns:wpi="http://schemas.microsoft.com/office/word/2010/wordprocessingInk" xmlns:wne="http://schemas.microsoft.com/office/word/2006/wordml" xmlns:wps="http://schemas.microsoft.com/office/word/2010/wordprocessingShape" mc:Ignorable="w14 w15 w16se wp14">
+<w:document xmlns:wpc="http://schemas.microsoft.com/office/word/2010/wordprocessingCanvas" xmlns:mo="http://schemas.microsoft.com/office/mac/office/2008/main" xmlns:mc="http://schemas.openxmlformats.org/markup-compatibility/2006" xmlns:mv="urn:schemas-microsoft-com:mac:vml" xmlns:o="urn:schemas-microsoft-com:office:office" xmlns:r="http://schemas.openxmlformats.org/officeDocument/2006/relationships" xmlns:m="http://schemas.openxmlformats.org/officeDocument/2006/math" xmlns:v="urn:schemas-microsoft-com:vml" xmlns:wp14="http://schemas.microsoft.com/office/word/2010/wordprocessingDrawing" xmlns:wp="http://schemas.openxmlformats.org/drawingml/2006/wordprocessingDrawing" xmlns:w10="urn:schemas-microsoft-com:office:word" xmlns:w="http://schemas.openxmlformats.org/wordprocessingml/2006/main" xmlns:w14="http://schemas.microsoft.com/office/word/2010/wordml" xmlns:w15="http://schemas.microsoft.com/office/word/2012/wordml" xmlns:wpg="http://schemas.microsoft.com/office/word/2010/wordprocessingGroup" xmlns:wpi="http://schemas.microsoft.com/office/word/2010/wordprocessingInk" xmlns:wne="http://schemas.microsoft.com/office/word/2006/wordml" xmlns:wps="http://schemas.microsoft.com/office/word/2010/wordprocessingShape" mc:Ignorable="w14 w15 wp14">
   <w:background w:color="BDBBD6"/>
   <w:body>
     <w:p>
@@ -11,22 +11,20 @@
         <w:adjustRightInd w:val="0"/>
         <w:spacing w:after="240"/>
         <w:rPr>
-          <w:rFonts w:ascii="Museo Sans 700" w:hAnsi="Museo Sans 700" w:cs="Times"/>
+          <w:rFonts w:ascii="Verdana" w:hAnsi="Verdana" w:cs="Times"/>
           <w:b/>
           <w:bCs/>
-          <w:sz w:val="44"/>
+          <w:sz w:val="36"/>
           <w:szCs w:val="44"/>
           <w:lang w:val="en-GB"/>
         </w:rPr>
       </w:pPr>
-      <w:bookmarkStart w:id="0" w:name="_GoBack"/>
-      <w:bookmarkEnd w:id="0"/>
-      <w:r>
-        <w:rPr>
-          <w:rFonts w:ascii="Museo Sans 700" w:hAnsi="Museo Sans 700" w:cs="Times"/>
+      <w:r>
+        <w:rPr>
+          <w:rFonts w:ascii="Verdana" w:hAnsi="Verdana" w:cs="Times"/>
           <w:b/>
           <w:bCs/>
-          <w:sz w:val="44"/>
+          <w:sz w:val="36"/>
           <w:szCs w:val="44"/>
           <w:lang w:val="en-GB"/>
         </w:rPr>
@@ -41,20 +39,18 @@
         <w:adjustRightInd w:val="0"/>
         <w:spacing w:after="240"/>
         <w:rPr>
-          <w:rFonts w:ascii="Museo Sans 700" w:hAnsi="Museo Sans 700" w:cs="Times"/>
+          <w:rFonts w:ascii="Verdana" w:hAnsi="Verdana" w:cs="Times"/>
           <w:b/>
           <w:bCs/>
-          <w:sz w:val="32"/>
           <w:szCs w:val="32"/>
           <w:lang w:val="en-GB"/>
         </w:rPr>
       </w:pPr>
       <w:r>
         <w:rPr>
-          <w:rFonts w:ascii="Museo Sans 700" w:hAnsi="Museo Sans 700" w:cs="Times"/>
+          <w:rFonts w:ascii="Verdana" w:hAnsi="Verdana" w:cs="Times"/>
           <w:b/>
           <w:bCs/>
-          <w:sz w:val="32"/>
           <w:szCs w:val="32"/>
           <w:lang w:val="en-GB"/>
         </w:rPr>
@@ -65,16 +61,16 @@
       <w:pPr>
         <w:spacing w:after="240"/>
         <w:rPr>
-          <w:rFonts w:cs="Times"/>
-          <w:sz w:val="28"/>
+          <w:rFonts w:ascii="Verdana" w:hAnsi="Verdana" w:cs="Times"/>
+          <w:sz w:val="22"/>
           <w:szCs w:val="28"/>
           <w:lang w:val="en-GB"/>
         </w:rPr>
       </w:pPr>
       <w:r>
         <w:rPr>
-          <w:rFonts w:cs="Times"/>
-          <w:sz w:val="28"/>
+          <w:rFonts w:ascii="Verdana" w:hAnsi="Verdana" w:cs="Times"/>
+          <w:sz w:val="22"/>
           <w:szCs w:val="28"/>
           <w:lang w:val="en-GB"/>
         </w:rPr>
@@ -89,20 +85,18 @@
         <w:adjustRightInd w:val="0"/>
         <w:spacing w:after="240"/>
         <w:rPr>
-          <w:rFonts w:ascii="Museo Sans 700" w:hAnsi="Museo Sans 700" w:cs="Times"/>
+          <w:rFonts w:ascii="Verdana" w:hAnsi="Verdana" w:cs="Times"/>
           <w:b/>
           <w:bCs/>
-          <w:sz w:val="32"/>
           <w:szCs w:val="32"/>
           <w:lang w:val="en-GB"/>
         </w:rPr>
       </w:pPr>
       <w:r>
         <w:rPr>
-          <w:rFonts w:ascii="Museo Sans 700" w:hAnsi="Museo Sans 700" w:cs="Times"/>
+          <w:rFonts w:ascii="Verdana" w:hAnsi="Verdana" w:cs="Times"/>
           <w:b/>
           <w:bCs/>
-          <w:sz w:val="32"/>
           <w:szCs w:val="32"/>
           <w:lang w:val="en-GB"/>
         </w:rPr>
@@ -113,16 +107,16 @@
       <w:pPr>
         <w:spacing w:after="240"/>
         <w:rPr>
-          <w:rFonts w:cs="Times"/>
-          <w:sz w:val="28"/>
+          <w:rFonts w:ascii="Verdana" w:hAnsi="Verdana" w:cs="Times"/>
+          <w:sz w:val="22"/>
           <w:szCs w:val="28"/>
           <w:lang w:val="en-GB"/>
         </w:rPr>
       </w:pPr>
       <w:r>
         <w:rPr>
-          <w:rFonts w:cs="Times"/>
-          <w:sz w:val="28"/>
+          <w:rFonts w:ascii="Verdana" w:hAnsi="Verdana" w:cs="Times"/>
+          <w:sz w:val="22"/>
           <w:szCs w:val="28"/>
           <w:lang w:val="en-GB"/>
         </w:rPr>
@@ -130,8 +124,8 @@
       </w:r>
       <w:r>
         <w:rPr>
-          <w:rFonts w:cs="Times"/>
-          <w:sz w:val="28"/>
+          <w:rFonts w:ascii="Verdana" w:hAnsi="Verdana" w:cs="Times"/>
+          <w:sz w:val="22"/>
           <w:szCs w:val="28"/>
           <w:lang w:val="en-GB"/>
         </w:rPr>
@@ -139,8 +133,8 @@
       </w:r>
       <w:r>
         <w:rPr>
-          <w:rFonts w:cs="Times"/>
-          <w:sz w:val="28"/>
+          <w:rFonts w:ascii="Verdana" w:hAnsi="Verdana" w:cs="Times"/>
+          <w:sz w:val="22"/>
           <w:szCs w:val="28"/>
           <w:lang w:val="en-GB"/>
         </w:rPr>
@@ -148,8 +142,8 @@
       </w:r>
       <w:r>
         <w:rPr>
-          <w:rFonts w:cs="Times"/>
-          <w:sz w:val="28"/>
+          <w:rFonts w:ascii="Verdana" w:hAnsi="Verdana" w:cs="Times"/>
+          <w:sz w:val="22"/>
           <w:szCs w:val="28"/>
           <w:lang w:val="en-GB"/>
         </w:rPr>
@@ -160,16 +154,16 @@
       <w:pPr>
         <w:spacing w:after="240"/>
         <w:rPr>
-          <w:rFonts w:cs="Times"/>
-          <w:sz w:val="28"/>
+          <w:rFonts w:ascii="Verdana" w:hAnsi="Verdana" w:cs="Times"/>
+          <w:sz w:val="22"/>
           <w:szCs w:val="28"/>
           <w:lang w:val="en-GB"/>
         </w:rPr>
       </w:pPr>
       <w:r>
         <w:rPr>
-          <w:rFonts w:cs="Times"/>
-          <w:sz w:val="28"/>
+          <w:rFonts w:ascii="Verdana" w:hAnsi="Verdana" w:cs="Times"/>
+          <w:sz w:val="22"/>
           <w:szCs w:val="28"/>
           <w:lang w:val="en-GB"/>
         </w:rPr>
@@ -177,8 +171,8 @@
       </w:r>
       <w:r>
         <w:rPr>
-          <w:rFonts w:cs="Times"/>
-          <w:sz w:val="28"/>
+          <w:rFonts w:ascii="Verdana" w:hAnsi="Verdana" w:cs="Times"/>
+          <w:sz w:val="22"/>
           <w:szCs w:val="28"/>
           <w:lang w:val="en-GB"/>
         </w:rPr>
@@ -186,8 +180,8 @@
       </w:r>
       <w:r>
         <w:rPr>
-          <w:rFonts w:cs="Times"/>
-          <w:sz w:val="28"/>
+          <w:rFonts w:ascii="Verdana" w:hAnsi="Verdana" w:cs="Times"/>
+          <w:sz w:val="22"/>
           <w:szCs w:val="28"/>
           <w:lang w:val="en-GB"/>
         </w:rPr>
@@ -195,8 +189,8 @@
       </w:r>
       <w:r>
         <w:rPr>
-          <w:rFonts w:cs="Times"/>
-          <w:sz w:val="28"/>
+          <w:rFonts w:ascii="Verdana" w:hAnsi="Verdana" w:cs="Times"/>
+          <w:sz w:val="22"/>
           <w:szCs w:val="28"/>
           <w:lang w:val="en-GB"/>
         </w:rPr>
@@ -204,8 +198,8 @@
       </w:r>
       <w:r>
         <w:rPr>
-          <w:rFonts w:cs="Times"/>
-          <w:sz w:val="28"/>
+          <w:rFonts w:ascii="Verdana" w:hAnsi="Verdana" w:cs="Times"/>
+          <w:sz w:val="22"/>
           <w:szCs w:val="28"/>
           <w:lang w:val="en-GB"/>
         </w:rPr>
@@ -213,8 +207,8 @@
       </w:r>
       <w:r>
         <w:rPr>
-          <w:rFonts w:cs="Times"/>
-          <w:sz w:val="28"/>
+          <w:rFonts w:ascii="Verdana" w:hAnsi="Verdana" w:cs="Times"/>
+          <w:sz w:val="22"/>
           <w:szCs w:val="28"/>
           <w:lang w:val="en-GB"/>
         </w:rPr>
@@ -222,8 +216,8 @@
       </w:r>
       <w:r>
         <w:rPr>
-          <w:rFonts w:cs="Times"/>
-          <w:sz w:val="28"/>
+          <w:rFonts w:ascii="Verdana" w:hAnsi="Verdana" w:cs="Times"/>
+          <w:sz w:val="22"/>
           <w:szCs w:val="28"/>
           <w:lang w:val="en-GB"/>
         </w:rPr>
@@ -238,20 +232,20 @@
         <w:adjustRightInd w:val="0"/>
         <w:spacing w:after="240" w:line="300" w:lineRule="atLeast"/>
         <w:rPr>
-          <w:rFonts w:cs="Times"/>
+          <w:rFonts w:ascii="Verdana" w:hAnsi="Verdana" w:cs="Times"/>
           <w:i/>
           <w:iCs/>
-          <w:sz w:val="28"/>
-          <w:szCs w:val="26"/>
-          <w:lang w:val="en-GB"/>
-        </w:rPr>
-      </w:pPr>
-      <w:r>
-        <w:rPr>
-          <w:rFonts w:cs="Times"/>
+          <w:sz w:val="22"/>
+          <w:szCs w:val="26"/>
+          <w:lang w:val="en-GB"/>
+        </w:rPr>
+      </w:pPr>
+      <w:r>
+        <w:rPr>
+          <w:rFonts w:ascii="Verdana" w:hAnsi="Verdana" w:cs="Times"/>
           <w:i/>
           <w:iCs/>
-          <w:sz w:val="28"/>
+          <w:sz w:val="22"/>
           <w:szCs w:val="26"/>
           <w:lang w:val="en-GB"/>
         </w:rPr>
@@ -259,10 +253,10 @@
       </w:r>
       <w:r>
         <w:rPr>
-          <w:rFonts w:cs="Times"/>
+          <w:rFonts w:ascii="Verdana" w:hAnsi="Verdana" w:cs="Times"/>
           <w:i/>
           <w:iCs/>
-          <w:sz w:val="28"/>
+          <w:sz w:val="22"/>
           <w:szCs w:val="26"/>
           <w:lang w:val="en-GB"/>
         </w:rPr>
@@ -270,10 +264,10 @@
       </w:r>
       <w:r>
         <w:rPr>
-          <w:rFonts w:cs="Times"/>
+          <w:rFonts w:ascii="Verdana" w:hAnsi="Verdana" w:cs="Times"/>
           <w:i/>
           <w:iCs/>
-          <w:sz w:val="28"/>
+          <w:sz w:val="22"/>
           <w:szCs w:val="26"/>
           <w:lang w:val="en-GB"/>
         </w:rPr>
@@ -284,16 +278,16 @@
       <w:pPr>
         <w:spacing w:after="240"/>
         <w:rPr>
-          <w:rFonts w:cs="Times"/>
-          <w:sz w:val="28"/>
+          <w:rFonts w:ascii="Verdana" w:hAnsi="Verdana" w:cs="Times"/>
+          <w:sz w:val="22"/>
           <w:szCs w:val="28"/>
           <w:lang w:val="en-GB"/>
         </w:rPr>
       </w:pPr>
       <w:r>
         <w:rPr>
-          <w:rFonts w:cs="Times"/>
-          <w:sz w:val="28"/>
+          <w:rFonts w:ascii="Verdana" w:hAnsi="Verdana" w:cs="Times"/>
+          <w:sz w:val="22"/>
           <w:szCs w:val="28"/>
           <w:lang w:val="en-GB"/>
         </w:rPr>
@@ -304,16 +298,16 @@
       <w:pPr>
         <w:spacing w:after="240"/>
         <w:rPr>
-          <w:rFonts w:cs="Times"/>
-          <w:sz w:val="28"/>
+          <w:rFonts w:ascii="Verdana" w:hAnsi="Verdana" w:cs="Times"/>
+          <w:sz w:val="22"/>
           <w:szCs w:val="28"/>
           <w:lang w:val="en-GB"/>
         </w:rPr>
       </w:pPr>
       <w:r>
         <w:rPr>
-          <w:rFonts w:cs="Times"/>
-          <w:sz w:val="28"/>
+          <w:rFonts w:ascii="Verdana" w:hAnsi="Verdana" w:cs="Times"/>
+          <w:sz w:val="22"/>
           <w:szCs w:val="28"/>
           <w:lang w:val="en-GB"/>
         </w:rPr>
@@ -321,8 +315,8 @@
       </w:r>
       <w:r>
         <w:rPr>
-          <w:rFonts w:cs="Times"/>
-          <w:sz w:val="28"/>
+          <w:rFonts w:ascii="Verdana" w:hAnsi="Verdana" w:cs="Times"/>
+          <w:sz w:val="22"/>
           <w:szCs w:val="28"/>
           <w:lang w:val="en-GB"/>
         </w:rPr>
@@ -337,20 +331,20 @@
         <w:adjustRightInd w:val="0"/>
         <w:spacing w:after="240" w:line="300" w:lineRule="atLeast"/>
         <w:rPr>
-          <w:rFonts w:ascii="Museo Sans 700" w:hAnsi="Museo Sans 700"/>
+          <w:rFonts w:ascii="Verdana" w:hAnsi="Verdana"/>
           <w:b/>
           <w:bCs/>
-          <w:sz w:val="44"/>
+          <w:sz w:val="36"/>
           <w:szCs w:val="44"/>
           <w:lang w:val="en-GB"/>
         </w:rPr>
       </w:pPr>
       <w:r>
         <w:rPr>
-          <w:rFonts w:cs="Times"/>
+          <w:rFonts w:ascii="Verdana" w:hAnsi="Verdana" w:cs="Times"/>
           <w:i/>
           <w:iCs/>
-          <w:sz w:val="28"/>
+          <w:sz w:val="22"/>
           <w:szCs w:val="26"/>
           <w:lang w:val="en-GB"/>
         </w:rPr>
@@ -358,10 +352,10 @@
       </w:r>
       <w:r>
         <w:rPr>
-          <w:rFonts w:cs="Times"/>
+          <w:rFonts w:ascii="Verdana" w:hAnsi="Verdana" w:cs="Times"/>
           <w:i/>
           <w:iCs/>
-          <w:sz w:val="28"/>
+          <w:sz w:val="22"/>
           <w:szCs w:val="26"/>
           <w:lang w:val="en-GB"/>
         </w:rPr>
@@ -369,10 +363,10 @@
       </w:r>
       <w:r>
         <w:rPr>
-          <w:rFonts w:cs="Times"/>
+          <w:rFonts w:ascii="Verdana" w:hAnsi="Verdana" w:cs="Times"/>
           <w:i/>
           <w:iCs/>
-          <w:sz w:val="28"/>
+          <w:sz w:val="22"/>
           <w:szCs w:val="26"/>
           <w:lang w:val="en-GB"/>
         </w:rPr>
@@ -380,10 +374,10 @@
       </w:r>
       <w:r>
         <w:rPr>
-          <w:rFonts w:ascii="Museo Sans 700" w:hAnsi="Museo Sans 700"/>
+          <w:rFonts w:ascii="Verdana" w:hAnsi="Verdana"/>
           <w:b/>
           <w:bCs/>
-          <w:sz w:val="44"/>
+          <w:sz w:val="36"/>
           <w:szCs w:val="44"/>
           <w:lang w:val="en-GB"/>
         </w:rPr>
@@ -398,20 +392,20 @@
         <w:adjustRightInd w:val="0"/>
         <w:spacing w:after="240"/>
         <w:rPr>
-          <w:rFonts w:ascii="Museo Sans 700" w:hAnsi="Museo Sans 700" w:cs="Times"/>
+          <w:rFonts w:ascii="Verdana" w:hAnsi="Verdana" w:cs="Times"/>
           <w:b/>
           <w:bCs/>
-          <w:sz w:val="44"/>
+          <w:sz w:val="36"/>
           <w:szCs w:val="44"/>
           <w:lang w:val="en-GB"/>
         </w:rPr>
       </w:pPr>
       <w:r>
         <w:rPr>
-          <w:rFonts w:ascii="Museo Sans 700" w:hAnsi="Museo Sans 700" w:cs="Times"/>
+          <w:rFonts w:ascii="Verdana" w:hAnsi="Verdana" w:cs="Times"/>
           <w:b/>
           <w:bCs/>
-          <w:sz w:val="44"/>
+          <w:sz w:val="36"/>
           <w:szCs w:val="44"/>
           <w:lang w:val="en-GB"/>
         </w:rPr>
@@ -427,20 +421,18 @@
         <w:adjustRightInd w:val="0"/>
         <w:spacing w:after="240"/>
         <w:rPr>
-          <w:rFonts w:ascii="Museo Sans 700" w:hAnsi="Museo Sans 700" w:cs="Times"/>
+          <w:rFonts w:ascii="Verdana" w:hAnsi="Verdana" w:cs="Times"/>
           <w:b/>
           <w:bCs/>
-          <w:sz w:val="32"/>
           <w:szCs w:val="32"/>
           <w:lang w:val="en-GB"/>
         </w:rPr>
       </w:pPr>
       <w:r>
         <w:rPr>
-          <w:rFonts w:ascii="Museo Sans 700" w:hAnsi="Museo Sans 700" w:cs="Times"/>
+          <w:rFonts w:ascii="Verdana" w:hAnsi="Verdana" w:cs="Times"/>
           <w:b/>
           <w:bCs/>
-          <w:sz w:val="32"/>
           <w:szCs w:val="32"/>
           <w:lang w:val="en-GB"/>
         </w:rPr>
@@ -451,16 +443,16 @@
       <w:pPr>
         <w:spacing w:after="240"/>
         <w:rPr>
-          <w:rFonts w:cs="Times"/>
-          <w:sz w:val="28"/>
+          <w:rFonts w:ascii="Verdana" w:hAnsi="Verdana" w:cs="Times"/>
+          <w:sz w:val="22"/>
           <w:szCs w:val="28"/>
           <w:lang w:val="en-GB"/>
         </w:rPr>
       </w:pPr>
       <w:r>
         <w:rPr>
-          <w:rFonts w:cs="Times"/>
-          <w:sz w:val="28"/>
+          <w:rFonts w:ascii="Verdana" w:hAnsi="Verdana" w:cs="Times"/>
+          <w:sz w:val="22"/>
           <w:szCs w:val="28"/>
           <w:lang w:val="en-GB"/>
         </w:rPr>
@@ -468,8 +460,8 @@
       </w:r>
       <w:r>
         <w:rPr>
-          <w:rFonts w:cs="Times"/>
-          <w:sz w:val="28"/>
+          <w:rFonts w:ascii="Verdana" w:hAnsi="Verdana" w:cs="Times"/>
+          <w:sz w:val="22"/>
           <w:szCs w:val="28"/>
           <w:lang w:val="en-GB"/>
         </w:rPr>
@@ -480,16 +472,16 @@
       <w:pPr>
         <w:spacing w:after="240"/>
         <w:rPr>
-          <w:rFonts w:cs="Times"/>
-          <w:sz w:val="28"/>
+          <w:rFonts w:ascii="Verdana" w:hAnsi="Verdana" w:cs="Times"/>
+          <w:sz w:val="22"/>
           <w:szCs w:val="28"/>
           <w:lang w:val="en-GB"/>
         </w:rPr>
       </w:pPr>
       <w:r>
         <w:rPr>
-          <w:rFonts w:cs="Times"/>
-          <w:sz w:val="28"/>
+          <w:rFonts w:ascii="Verdana" w:hAnsi="Verdana" w:cs="Times"/>
+          <w:sz w:val="22"/>
           <w:szCs w:val="28"/>
           <w:lang w:val="en-GB"/>
         </w:rPr>
@@ -497,8 +489,8 @@
       </w:r>
       <w:r>
         <w:rPr>
-          <w:rFonts w:cs="Times"/>
-          <w:sz w:val="28"/>
+          <w:rFonts w:ascii="Verdana" w:hAnsi="Verdana" w:cs="Times"/>
+          <w:sz w:val="22"/>
           <w:szCs w:val="28"/>
           <w:lang w:val="en-GB"/>
         </w:rPr>
@@ -506,8 +498,8 @@
       </w:r>
       <w:r>
         <w:rPr>
-          <w:rFonts w:cs="Times"/>
-          <w:sz w:val="28"/>
+          <w:rFonts w:ascii="Verdana" w:hAnsi="Verdana" w:cs="Times"/>
+          <w:sz w:val="22"/>
           <w:szCs w:val="28"/>
           <w:lang w:val="en-GB"/>
         </w:rPr>
@@ -515,8 +507,8 @@
       </w:r>
       <w:r>
         <w:rPr>
-          <w:rFonts w:cs="Times"/>
-          <w:sz w:val="28"/>
+          <w:rFonts w:ascii="Verdana" w:hAnsi="Verdana" w:cs="Times"/>
+          <w:sz w:val="22"/>
           <w:szCs w:val="28"/>
           <w:lang w:val="en-GB"/>
         </w:rPr>
@@ -524,8 +516,8 @@
       </w:r>
       <w:r>
         <w:rPr>
-          <w:rFonts w:cs="Times"/>
-          <w:sz w:val="28"/>
+          <w:rFonts w:ascii="Verdana" w:hAnsi="Verdana" w:cs="Times"/>
+          <w:sz w:val="22"/>
           <w:szCs w:val="28"/>
           <w:lang w:val="en-GB"/>
         </w:rPr>
@@ -533,8 +525,8 @@
       </w:r>
       <w:r>
         <w:rPr>
-          <w:rFonts w:cs="Times"/>
-          <w:sz w:val="28"/>
+          <w:rFonts w:ascii="Verdana" w:hAnsi="Verdana" w:cs="Times"/>
+          <w:sz w:val="22"/>
           <w:szCs w:val="28"/>
           <w:lang w:val="en-GB"/>
         </w:rPr>
@@ -544,44 +536,70 @@
     <w:p>
       <w:pPr>
         <w:rPr>
-          <w:sz w:val="28"/>
-          <w:lang w:val="en-GB"/>
-        </w:rPr>
-      </w:pPr>
-    </w:p>
-    <w:p>
-      <w:pPr>
-        <w:rPr>
-          <w:sz w:val="28"/>
-          <w:lang w:val="en-GB"/>
-        </w:rPr>
-      </w:pPr>
-      <w:r>
-        <w:rPr>
-          <w:sz w:val="28"/>
+          <w:rFonts w:ascii="Verdana" w:hAnsi="Verdana"/>
+          <w:sz w:val="22"/>
+          <w:lang w:val="en-GB"/>
+        </w:rPr>
+      </w:pPr>
+    </w:p>
+    <w:p>
+      <w:pPr>
+        <w:rPr>
+          <w:rFonts w:ascii="Verdana" w:hAnsi="Verdana"/>
+          <w:sz w:val="22"/>
+          <w:lang w:val="en-GB"/>
+        </w:rPr>
+      </w:pPr>
+      <w:r>
+        <w:rPr>
+          <w:rFonts w:ascii="Verdana" w:hAnsi="Verdana"/>
+          <w:sz w:val="22"/>
           <w:lang w:val="en-GB"/>
         </w:rPr>
         <w:t xml:space="preserve">After the 3 minutes are up. The player, with agreement from the team, puts the card in one of the 4 zones: </w:t>
       </w:r>
       <w:r>
         <w:rPr>
+          <w:rFonts w:ascii="Verdana" w:hAnsi="Verdana"/>
           <w:i/>
-          <w:sz w:val="28"/>
-          <w:lang w:val="en-GB"/>
-        </w:rPr>
-        <w:t>no worries, do some</w:t>
-      </w:r>
-      <w:r>
-        <w:rPr>
+          <w:sz w:val="22"/>
+          <w:lang w:val="en-GB"/>
+        </w:rPr>
+        <w:t xml:space="preserve">no worries, do </w:t>
+      </w:r>
+      <w:proofErr w:type="gramStart"/>
+      <w:r>
+        <w:rPr>
+          <w:rFonts w:ascii="Verdana" w:hAnsi="Verdana"/>
           <w:i/>
-          <w:sz w:val="28"/>
-          <w:lang w:val="en-GB"/>
-        </w:rPr>
-        <w:t>thing!, attention or red alert!</w:t>
-      </w:r>
-      <w:r>
-        <w:rPr>
-          <w:sz w:val="28"/>
+          <w:sz w:val="22"/>
+          <w:lang w:val="en-GB"/>
+        </w:rPr>
+        <w:t>some</w:t>
+      </w:r>
+      <w:r>
+        <w:rPr>
+          <w:rFonts w:ascii="Verdana" w:hAnsi="Verdana"/>
+          <w:i/>
+          <w:sz w:val="22"/>
+          <w:lang w:val="en-GB"/>
+        </w:rPr>
+        <w:t>thing!,</w:t>
+      </w:r>
+      <w:proofErr w:type="gramEnd"/>
+      <w:r>
+        <w:rPr>
+          <w:rFonts w:ascii="Verdana" w:hAnsi="Verdana"/>
+          <w:i/>
+          <w:sz w:val="22"/>
+          <w:lang w:val="en-GB"/>
+        </w:rPr>
+        <w:t xml:space="preserve"> attention or red alert!</w:t>
+      </w:r>
+      <w:r>
+        <w:rPr>
+          <w:rFonts w:ascii="Verdana" w:hAnsi="Verdana"/>
+          <w:sz w:val="22"/>
           <w:lang w:val="en-GB"/>
         </w:rPr>
         <w:t xml:space="preserve"> (see separate card)</w:t>
@@ -590,71 +608,91 @@
     <w:p>
       <w:pPr>
         <w:rPr>
-          <w:sz w:val="28"/>
-          <w:lang w:val="en-GB"/>
-        </w:rPr>
-      </w:pPr>
-    </w:p>
-    <w:p>
-      <w:pPr>
-        <w:rPr>
+          <w:rFonts w:ascii="Verdana" w:hAnsi="Verdana"/>
+          <w:sz w:val="22"/>
+          <w:lang w:val="en-GB"/>
+        </w:rPr>
+      </w:pPr>
+    </w:p>
+    <w:p>
+      <w:pPr>
+        <w:rPr>
+          <w:rFonts w:ascii="Verdana" w:hAnsi="Verdana"/>
           <w:i/>
           <w:iCs/>
-          <w:sz w:val="28"/>
-          <w:lang w:val="en-GB"/>
-        </w:rPr>
-      </w:pPr>
-      <w:r>
-        <w:rPr>
+          <w:sz w:val="22"/>
+          <w:lang w:val="en-GB"/>
+        </w:rPr>
+      </w:pPr>
+      <w:r>
+        <w:rPr>
+          <w:rFonts w:ascii="Verdana" w:hAnsi="Verdana"/>
           <w:i/>
           <w:iCs/>
-          <w:sz w:val="28"/>
+          <w:sz w:val="22"/>
           <w:lang w:val="en-GB"/>
         </w:rPr>
         <w:t>A</w:t>
       </w:r>
       <w:r>
         <w:rPr>
+          <w:rFonts w:ascii="Verdana" w:hAnsi="Verdana"/>
           <w:i/>
           <w:iCs/>
-          <w:sz w:val="28"/>
+          <w:sz w:val="22"/>
           <w:lang w:val="en-GB"/>
         </w:rPr>
         <w:t>lternative: You can play with a</w:t>
       </w:r>
       <w:r>
         <w:rPr>
+          <w:rFonts w:ascii="Verdana" w:hAnsi="Verdana"/>
           <w:i/>
           <w:iCs/>
-          <w:sz w:val="28"/>
-          <w:lang w:val="en-GB"/>
-        </w:rPr>
-        <w:t xml:space="preserve"> 5-minute time box or without timeboxes</w:t>
-      </w:r>
-      <w:r>
-        <w:rPr>
+          <w:sz w:val="22"/>
+          <w:lang w:val="en-GB"/>
+        </w:rPr>
+        <w:t xml:space="preserve"> 5-minute time box or without </w:t>
+      </w:r>
+      <w:proofErr w:type="spellStart"/>
+      <w:r>
+        <w:rPr>
+          <w:rFonts w:ascii="Verdana" w:hAnsi="Verdana"/>
           <w:i/>
           <w:iCs/>
-          <w:sz w:val="28"/>
-          <w:lang w:val="en-GB"/>
-        </w:rPr>
-        <w:t>.</w:t>
-      </w:r>
-    </w:p>
-    <w:p>
-      <w:pPr>
-        <w:rPr>
+          <w:sz w:val="22"/>
+          <w:lang w:val="en-GB"/>
+        </w:rPr>
+        <w:t>timeboxes</w:t>
+      </w:r>
+      <w:proofErr w:type="spellEnd"/>
+      <w:r>
+        <w:rPr>
+          <w:rFonts w:ascii="Verdana" w:hAnsi="Verdana"/>
           <w:i/>
           <w:iCs/>
-          <w:sz w:val="28"/>
-          <w:lang w:val="en-GB"/>
-        </w:rPr>
-      </w:pPr>
-      <w:r>
-        <w:rPr>
+          <w:sz w:val="22"/>
+          <w:lang w:val="en-GB"/>
+        </w:rPr>
+        <w:t>.</w:t>
+      </w:r>
+    </w:p>
+    <w:p>
+      <w:pPr>
+        <w:rPr>
+          <w:rFonts w:ascii="Verdana" w:hAnsi="Verdana"/>
           <w:i/>
           <w:iCs/>
-          <w:sz w:val="28"/>
+          <w:sz w:val="22"/>
+          <w:lang w:val="en-GB"/>
+        </w:rPr>
+      </w:pPr>
+      <w:r>
+        <w:rPr>
+          <w:rFonts w:ascii="Verdana" w:hAnsi="Verdana"/>
+          <w:i/>
+          <w:iCs/>
+          <w:sz w:val="22"/>
           <w:lang w:val="en-GB"/>
         </w:rPr>
         <w:t>.</w:t>
@@ -663,55 +701,63 @@
     <w:p>
       <w:pPr>
         <w:rPr>
-          <w:sz w:val="28"/>
-          <w:lang w:val="en-GB"/>
-        </w:rPr>
-      </w:pPr>
-      <w:r>
-        <w:rPr>
-          <w:sz w:val="28"/>
+          <w:rFonts w:ascii="Verdana" w:hAnsi="Verdana"/>
+          <w:sz w:val="22"/>
+          <w:lang w:val="en-GB"/>
+        </w:rPr>
+      </w:pPr>
+      <w:r>
+        <w:rPr>
+          <w:rFonts w:ascii="Verdana" w:hAnsi="Verdana"/>
+          <w:sz w:val="22"/>
           <w:lang w:val="en-GB"/>
         </w:rPr>
         <w:t xml:space="preserve">The player blindly </w:t>
       </w:r>
       <w:r>
         <w:rPr>
-          <w:sz w:val="28"/>
+          <w:rFonts w:ascii="Verdana" w:hAnsi="Verdana"/>
+          <w:sz w:val="22"/>
           <w:lang w:val="en-GB"/>
         </w:rPr>
         <w:t xml:space="preserve">picks </w:t>
       </w:r>
       <w:r>
         <w:rPr>
-          <w:sz w:val="28"/>
+          <w:rFonts w:ascii="Verdana" w:hAnsi="Verdana"/>
+          <w:sz w:val="22"/>
           <w:lang w:val="en-GB"/>
         </w:rPr>
         <w:t>a new card from the deck. Optionally the playe</w:t>
       </w:r>
       <w:r>
         <w:rPr>
-          <w:sz w:val="28"/>
+          <w:rFonts w:ascii="Verdana" w:hAnsi="Verdana"/>
+          <w:sz w:val="22"/>
           <w:lang w:val="en-GB"/>
         </w:rPr>
         <w:t>r can discard any cards from their</w:t>
       </w:r>
       <w:r>
         <w:rPr>
-          <w:sz w:val="28"/>
+          <w:rFonts w:ascii="Verdana" w:hAnsi="Verdana"/>
+          <w:sz w:val="22"/>
           <w:lang w:val="en-GB"/>
         </w:rPr>
         <w:t xml:space="preserve"> hand and replace them with </w:t>
       </w:r>
       <w:r>
         <w:rPr>
-          <w:sz w:val="28"/>
+          <w:rFonts w:ascii="Verdana" w:hAnsi="Verdana"/>
+          <w:sz w:val="22"/>
           <w:lang w:val="en-GB"/>
         </w:rPr>
         <w:t xml:space="preserve">a </w:t>
       </w:r>
       <w:r>
         <w:rPr>
-          <w:sz w:val="28"/>
+          <w:rFonts w:ascii="Verdana" w:hAnsi="Verdana"/>
+          <w:sz w:val="22"/>
           <w:lang w:val="en-GB"/>
         </w:rPr>
         <w:t>new card picked blindly from the deck.</w:t>
@@ -720,12 +766,15 @@
     <w:p>
       <w:pPr>
         <w:rPr>
-          <w:lang w:val="en-GB"/>
-        </w:rPr>
-      </w:pPr>
-      <w:r>
-        <w:rPr>
-          <w:sz w:val="28"/>
+          <w:rFonts w:ascii="Verdana" w:hAnsi="Verdana"/>
+          <w:sz w:val="21"/>
+          <w:lang w:val="en-GB"/>
+        </w:rPr>
+      </w:pPr>
+      <w:r>
+        <w:rPr>
+          <w:rFonts w:ascii="Verdana" w:hAnsi="Verdana"/>
+          <w:sz w:val="22"/>
           <w:lang w:val="en-GB"/>
         </w:rPr>
         <w:t>The turn goes to the player on the left.</w:t>
@@ -734,13 +783,15 @@
     <w:p>
       <w:pPr>
         <w:rPr>
-          <w:lang w:val="en-GB"/>
-        </w:rPr>
-      </w:pPr>
-      <w:r>
-        <w:rPr>
-          <w:rFonts w:ascii="Museo Sans 700" w:hAnsi="Museo Sans 700"/>
-          <w:sz w:val="44"/>
+          <w:rFonts w:ascii="Verdana" w:hAnsi="Verdana"/>
+          <w:sz w:val="21"/>
+          <w:lang w:val="en-GB"/>
+        </w:rPr>
+      </w:pPr>
+      <w:r>
+        <w:rPr>
+          <w:rFonts w:ascii="Verdana" w:hAnsi="Verdana"/>
+          <w:sz w:val="36"/>
           <w:szCs w:val="44"/>
           <w:lang w:val="en-GB"/>
         </w:rPr>
@@ -750,16 +801,17 @@
     <w:p>
       <w:pPr>
         <w:rPr>
-          <w:rFonts w:ascii="Museo Sans 700" w:hAnsi="Museo Sans 700"/>
-          <w:sz w:val="44"/>
+          <w:rFonts w:ascii="Verdana" w:hAnsi="Verdana"/>
+          <w:sz w:val="36"/>
           <w:szCs w:val="44"/>
           <w:lang w:val="en-GB"/>
         </w:rPr>
       </w:pPr>
       <w:r>
         <w:rPr>
+          <w:rFonts w:ascii="Verdana" w:hAnsi="Verdana"/>
           <w:noProof/>
-          <w:lang w:val="en-GB" w:eastAsia="en-GB"/>
+          <w:sz w:val="21"/>
         </w:rPr>
         <w:lastRenderedPageBreak/>
         <w:drawing>
@@ -821,8 +873,8 @@
       </w:r>
       <w:r>
         <w:rPr>
-          <w:rFonts w:ascii="Museo Sans 700" w:hAnsi="Museo Sans 700"/>
-          <w:sz w:val="44"/>
+          <w:rFonts w:ascii="Verdana" w:hAnsi="Verdana"/>
+          <w:sz w:val="36"/>
           <w:szCs w:val="44"/>
           <w:lang w:val="en-GB"/>
         </w:rPr>
@@ -832,16 +884,17 @@
     <w:p>
       <w:pPr>
         <w:rPr>
-          <w:rFonts w:ascii="Museo Sans 700" w:hAnsi="Museo Sans 700"/>
-          <w:sz w:val="44"/>
+          <w:rFonts w:ascii="Verdana" w:hAnsi="Verdana"/>
+          <w:sz w:val="36"/>
           <w:szCs w:val="44"/>
           <w:lang w:val="en-GB"/>
         </w:rPr>
       </w:pPr>
       <w:r>
         <w:rPr>
+          <w:rFonts w:ascii="Verdana" w:hAnsi="Verdana"/>
           <w:noProof/>
-          <w:lang w:val="en-GB" w:eastAsia="en-GB"/>
+          <w:sz w:val="21"/>
         </w:rPr>
         <w:lastRenderedPageBreak/>
         <w:drawing>
@@ -903,8 +956,8 @@
       </w:r>
       <w:r>
         <w:rPr>
-          <w:rFonts w:ascii="Museo Sans 700" w:hAnsi="Museo Sans 700"/>
-          <w:sz w:val="44"/>
+          <w:rFonts w:ascii="Verdana" w:hAnsi="Verdana"/>
+          <w:sz w:val="36"/>
           <w:szCs w:val="44"/>
           <w:lang w:val="en-GB"/>
         </w:rPr>
@@ -919,20 +972,20 @@
         <w:adjustRightInd w:val="0"/>
         <w:spacing w:after="240"/>
         <w:rPr>
-          <w:rFonts w:ascii="Museo Sans 700" w:hAnsi="Museo Sans 700" w:cs="Times"/>
+          <w:rFonts w:ascii="Verdana" w:hAnsi="Verdana" w:cs="Times"/>
           <w:b/>
           <w:bCs/>
-          <w:sz w:val="44"/>
+          <w:sz w:val="36"/>
           <w:szCs w:val="44"/>
           <w:lang w:val="en-GB"/>
         </w:rPr>
       </w:pPr>
       <w:r>
         <w:rPr>
-          <w:rFonts w:ascii="Museo Sans 700" w:hAnsi="Museo Sans 700" w:cs="Times"/>
+          <w:rFonts w:ascii="Verdana" w:hAnsi="Verdana" w:cs="Times"/>
           <w:b/>
           <w:bCs/>
-          <w:sz w:val="44"/>
+          <w:sz w:val="36"/>
           <w:szCs w:val="44"/>
           <w:lang w:val="en-GB"/>
         </w:rPr>
@@ -943,14 +996,16 @@
     <w:p>
       <w:pPr>
         <w:rPr>
-          <w:sz w:val="26"/>
-          <w:szCs w:val="26"/>
-          <w:lang w:val="en-GB"/>
-        </w:rPr>
-      </w:pPr>
-      <w:r>
-        <w:rPr>
-          <w:sz w:val="26"/>
+          <w:rFonts w:ascii="Verdana" w:hAnsi="Verdana"/>
+          <w:sz w:val="22"/>
+          <w:szCs w:val="26"/>
+          <w:lang w:val="en-GB"/>
+        </w:rPr>
+      </w:pPr>
+      <w:r>
+        <w:rPr>
+          <w:rFonts w:ascii="Verdana" w:hAnsi="Verdana"/>
+          <w:sz w:val="22"/>
           <w:szCs w:val="26"/>
           <w:lang w:val="en-GB"/>
         </w:rPr>
@@ -958,7 +1013,8 @@
       </w:r>
       <w:r>
         <w:rPr>
-          <w:sz w:val="26"/>
+          <w:rFonts w:ascii="Verdana" w:hAnsi="Verdana"/>
+          <w:sz w:val="22"/>
           <w:szCs w:val="26"/>
           <w:lang w:val="en-GB"/>
         </w:rPr>
@@ -968,25 +1024,28 @@
     <w:p>
       <w:pPr>
         <w:rPr>
-          <w:sz w:val="26"/>
-          <w:szCs w:val="26"/>
-          <w:lang w:val="en-GB"/>
-        </w:rPr>
-      </w:pPr>
-    </w:p>
-    <w:p>
-      <w:pPr>
-        <w:rPr>
+          <w:rFonts w:ascii="Verdana" w:hAnsi="Verdana"/>
+          <w:sz w:val="22"/>
+          <w:szCs w:val="26"/>
+          <w:lang w:val="en-GB"/>
+        </w:rPr>
+      </w:pPr>
+    </w:p>
+    <w:p>
+      <w:pPr>
+        <w:rPr>
+          <w:rFonts w:ascii="Verdana" w:hAnsi="Verdana"/>
           <w:b/>
-          <w:sz w:val="26"/>
-          <w:szCs w:val="26"/>
-          <w:lang w:val="en-GB"/>
-        </w:rPr>
-      </w:pPr>
-      <w:r>
-        <w:rPr>
+          <w:sz w:val="22"/>
+          <w:szCs w:val="26"/>
+          <w:lang w:val="en-GB"/>
+        </w:rPr>
+      </w:pPr>
+      <w:r>
+        <w:rPr>
+          <w:rFonts w:ascii="Verdana" w:hAnsi="Verdana"/>
           <w:b/>
-          <w:sz w:val="26"/>
+          <w:sz w:val="22"/>
           <w:szCs w:val="26"/>
           <w:lang w:val="en-GB"/>
         </w:rPr>
@@ -996,14 +1055,16 @@
     <w:p>
       <w:pPr>
         <w:rPr>
-          <w:sz w:val="26"/>
-          <w:szCs w:val="26"/>
-          <w:lang w:val="en-GB"/>
-        </w:rPr>
-      </w:pPr>
-      <w:r>
-        <w:rPr>
-          <w:sz w:val="26"/>
+          <w:rFonts w:ascii="Verdana" w:hAnsi="Verdana"/>
+          <w:sz w:val="22"/>
+          <w:szCs w:val="26"/>
+          <w:lang w:val="en-GB"/>
+        </w:rPr>
+      </w:pPr>
+      <w:r>
+        <w:rPr>
+          <w:rFonts w:ascii="Verdana" w:hAnsi="Verdana"/>
+          <w:sz w:val="22"/>
           <w:szCs w:val="26"/>
           <w:lang w:val="en-GB"/>
         </w:rPr>
@@ -1013,14 +1074,16 @@
     <w:p>
       <w:pPr>
         <w:rPr>
-          <w:sz w:val="26"/>
-          <w:szCs w:val="26"/>
-          <w:lang w:val="en-GB"/>
-        </w:rPr>
-      </w:pPr>
-      <w:r>
-        <w:rPr>
-          <w:sz w:val="26"/>
+          <w:rFonts w:ascii="Verdana" w:hAnsi="Verdana"/>
+          <w:sz w:val="22"/>
+          <w:szCs w:val="26"/>
+          <w:lang w:val="en-GB"/>
+        </w:rPr>
+      </w:pPr>
+      <w:r>
+        <w:rPr>
+          <w:rFonts w:ascii="Verdana" w:hAnsi="Verdana"/>
+          <w:sz w:val="22"/>
           <w:szCs w:val="26"/>
           <w:lang w:val="en-GB"/>
         </w:rPr>
@@ -1030,14 +1093,16 @@
     <w:p>
       <w:pPr>
         <w:rPr>
-          <w:sz w:val="26"/>
-          <w:szCs w:val="26"/>
-          <w:lang w:val="en-GB"/>
-        </w:rPr>
-      </w:pPr>
-      <w:r>
-        <w:rPr>
-          <w:sz w:val="26"/>
+          <w:rFonts w:ascii="Verdana" w:hAnsi="Verdana"/>
+          <w:sz w:val="22"/>
+          <w:szCs w:val="26"/>
+          <w:lang w:val="en-GB"/>
+        </w:rPr>
+      </w:pPr>
+      <w:r>
+        <w:rPr>
+          <w:rFonts w:ascii="Verdana" w:hAnsi="Verdana"/>
+          <w:sz w:val="22"/>
           <w:szCs w:val="26"/>
           <w:lang w:val="en-GB"/>
         </w:rPr>
@@ -1045,7 +1110,8 @@
       </w:r>
       <w:r>
         <w:rPr>
-          <w:sz w:val="26"/>
+          <w:rFonts w:ascii="Verdana" w:hAnsi="Verdana"/>
+          <w:sz w:val="22"/>
           <w:szCs w:val="26"/>
           <w:lang w:val="en-GB"/>
         </w:rPr>
@@ -1053,7 +1119,8 @@
       </w:r>
       <w:r>
         <w:rPr>
-          <w:sz w:val="26"/>
+          <w:rFonts w:ascii="Verdana" w:hAnsi="Verdana"/>
+          <w:sz w:val="22"/>
           <w:szCs w:val="26"/>
           <w:lang w:val="en-GB"/>
         </w:rPr>
@@ -1061,7 +1128,8 @@
       </w:r>
       <w:r>
         <w:rPr>
-          <w:sz w:val="26"/>
+          <w:rFonts w:ascii="Verdana" w:hAnsi="Verdana"/>
+          <w:sz w:val="22"/>
           <w:szCs w:val="26"/>
           <w:lang w:val="en-GB"/>
         </w:rPr>
@@ -1071,25 +1139,28 @@
     <w:p>
       <w:pPr>
         <w:rPr>
-          <w:sz w:val="26"/>
-          <w:szCs w:val="26"/>
-          <w:lang w:val="en-GB"/>
-        </w:rPr>
-      </w:pPr>
-    </w:p>
-    <w:p>
-      <w:pPr>
-        <w:rPr>
+          <w:rFonts w:ascii="Verdana" w:hAnsi="Verdana"/>
+          <w:sz w:val="22"/>
+          <w:szCs w:val="26"/>
+          <w:lang w:val="en-GB"/>
+        </w:rPr>
+      </w:pPr>
+    </w:p>
+    <w:p>
+      <w:pPr>
+        <w:rPr>
+          <w:rFonts w:ascii="Verdana" w:hAnsi="Verdana"/>
           <w:b/>
-          <w:sz w:val="26"/>
-          <w:szCs w:val="26"/>
-          <w:lang w:val="en-GB"/>
-        </w:rPr>
-      </w:pPr>
-      <w:r>
-        <w:rPr>
+          <w:sz w:val="22"/>
+          <w:szCs w:val="26"/>
+          <w:lang w:val="en-GB"/>
+        </w:rPr>
+      </w:pPr>
+      <w:r>
+        <w:rPr>
+          <w:rFonts w:ascii="Verdana" w:hAnsi="Verdana"/>
           <w:b/>
-          <w:sz w:val="26"/>
+          <w:sz w:val="22"/>
           <w:szCs w:val="26"/>
           <w:lang w:val="en-GB"/>
         </w:rPr>
@@ -1099,14 +1170,16 @@
     <w:p>
       <w:pPr>
         <w:rPr>
-          <w:sz w:val="26"/>
-          <w:szCs w:val="26"/>
-          <w:lang w:val="en-GB"/>
-        </w:rPr>
-      </w:pPr>
-      <w:r>
-        <w:rPr>
-          <w:sz w:val="26"/>
+          <w:rFonts w:ascii="Verdana" w:hAnsi="Verdana"/>
+          <w:sz w:val="22"/>
+          <w:szCs w:val="26"/>
+          <w:lang w:val="en-GB"/>
+        </w:rPr>
+      </w:pPr>
+      <w:r>
+        <w:rPr>
+          <w:rFonts w:ascii="Verdana" w:hAnsi="Verdana"/>
+          <w:sz w:val="22"/>
           <w:szCs w:val="26"/>
           <w:lang w:val="en-GB"/>
         </w:rPr>
@@ -1116,14 +1189,16 @@
     <w:p>
       <w:pPr>
         <w:rPr>
-          <w:sz w:val="26"/>
-          <w:szCs w:val="26"/>
-          <w:lang w:val="en-GB"/>
-        </w:rPr>
-      </w:pPr>
-      <w:r>
-        <w:rPr>
-          <w:sz w:val="26"/>
+          <w:rFonts w:ascii="Verdana" w:hAnsi="Verdana"/>
+          <w:sz w:val="22"/>
+          <w:szCs w:val="26"/>
+          <w:lang w:val="en-GB"/>
+        </w:rPr>
+      </w:pPr>
+      <w:r>
+        <w:rPr>
+          <w:rFonts w:ascii="Verdana" w:hAnsi="Verdana"/>
+          <w:sz w:val="22"/>
           <w:szCs w:val="26"/>
           <w:lang w:val="en-GB"/>
         </w:rPr>
@@ -1131,7 +1206,8 @@
       </w:r>
       <w:r>
         <w:rPr>
-          <w:sz w:val="26"/>
+          <w:rFonts w:ascii="Verdana" w:hAnsi="Verdana"/>
+          <w:sz w:val="22"/>
           <w:szCs w:val="26"/>
           <w:lang w:val="en-GB"/>
         </w:rPr>
@@ -1139,7 +1215,8 @@
       </w:r>
       <w:r>
         <w:rPr>
-          <w:sz w:val="26"/>
+          <w:rFonts w:ascii="Verdana" w:hAnsi="Verdana"/>
+          <w:sz w:val="22"/>
           <w:szCs w:val="26"/>
           <w:lang w:val="en-GB"/>
         </w:rPr>
@@ -1147,7 +1224,8 @@
       </w:r>
       <w:r>
         <w:rPr>
-          <w:sz w:val="26"/>
+          <w:rFonts w:ascii="Verdana" w:hAnsi="Verdana"/>
+          <w:sz w:val="22"/>
           <w:szCs w:val="26"/>
           <w:lang w:val="en-GB"/>
         </w:rPr>
@@ -1155,7 +1233,8 @@
       </w:r>
       <w:r>
         <w:rPr>
-          <w:sz w:val="26"/>
+          <w:rFonts w:ascii="Verdana" w:hAnsi="Verdana"/>
+          <w:sz w:val="22"/>
           <w:szCs w:val="26"/>
           <w:lang w:val="en-GB"/>
         </w:rPr>
@@ -1163,7 +1242,8 @@
       </w:r>
       <w:r>
         <w:rPr>
-          <w:sz w:val="26"/>
+          <w:rFonts w:ascii="Verdana" w:hAnsi="Verdana"/>
+          <w:sz w:val="22"/>
           <w:szCs w:val="26"/>
           <w:lang w:val="en-GB"/>
         </w:rPr>
@@ -1171,7 +1251,8 @@
       </w:r>
       <w:r>
         <w:rPr>
-          <w:sz w:val="26"/>
+          <w:rFonts w:ascii="Verdana" w:hAnsi="Verdana"/>
+          <w:sz w:val="22"/>
           <w:szCs w:val="26"/>
           <w:lang w:val="en-GB"/>
         </w:rPr>
@@ -1179,7 +1260,8 @@
       </w:r>
       <w:r>
         <w:rPr>
-          <w:sz w:val="26"/>
+          <w:rFonts w:ascii="Verdana" w:hAnsi="Verdana"/>
+          <w:sz w:val="22"/>
           <w:szCs w:val="26"/>
           <w:lang w:val="en-GB"/>
         </w:rPr>
@@ -1189,25 +1271,28 @@
     <w:p>
       <w:pPr>
         <w:rPr>
-          <w:sz w:val="26"/>
-          <w:szCs w:val="26"/>
-          <w:lang w:val="en-GB"/>
-        </w:rPr>
-      </w:pPr>
-    </w:p>
-    <w:p>
-      <w:pPr>
-        <w:rPr>
+          <w:rFonts w:ascii="Verdana" w:hAnsi="Verdana"/>
+          <w:sz w:val="22"/>
+          <w:szCs w:val="26"/>
+          <w:lang w:val="en-GB"/>
+        </w:rPr>
+      </w:pPr>
+    </w:p>
+    <w:p>
+      <w:pPr>
+        <w:rPr>
+          <w:rFonts w:ascii="Verdana" w:hAnsi="Verdana"/>
           <w:b/>
-          <w:sz w:val="26"/>
-          <w:szCs w:val="26"/>
-          <w:lang w:val="en-GB"/>
-        </w:rPr>
-      </w:pPr>
-      <w:r>
-        <w:rPr>
+          <w:sz w:val="22"/>
+          <w:szCs w:val="26"/>
+          <w:lang w:val="en-GB"/>
+        </w:rPr>
+      </w:pPr>
+      <w:r>
+        <w:rPr>
+          <w:rFonts w:ascii="Verdana" w:hAnsi="Verdana"/>
           <w:b/>
-          <w:sz w:val="26"/>
+          <w:sz w:val="22"/>
           <w:szCs w:val="26"/>
           <w:lang w:val="en-GB"/>
         </w:rPr>
@@ -1217,14 +1302,16 @@
     <w:p>
       <w:pPr>
         <w:rPr>
-          <w:sz w:val="26"/>
-          <w:szCs w:val="26"/>
-          <w:lang w:val="en-GB"/>
-        </w:rPr>
-      </w:pPr>
-      <w:r>
-        <w:rPr>
-          <w:sz w:val="26"/>
+          <w:rFonts w:ascii="Verdana" w:hAnsi="Verdana"/>
+          <w:sz w:val="22"/>
+          <w:szCs w:val="26"/>
+          <w:lang w:val="en-GB"/>
+        </w:rPr>
+      </w:pPr>
+      <w:r>
+        <w:rPr>
+          <w:rFonts w:ascii="Verdana" w:hAnsi="Verdana"/>
+          <w:sz w:val="22"/>
           <w:szCs w:val="26"/>
           <w:lang w:val="en-GB"/>
         </w:rPr>
@@ -1234,14 +1321,16 @@
     <w:p>
       <w:pPr>
         <w:rPr>
-          <w:sz w:val="26"/>
-          <w:szCs w:val="26"/>
-          <w:lang w:val="en-GB"/>
-        </w:rPr>
-      </w:pPr>
-      <w:r>
-        <w:rPr>
-          <w:sz w:val="26"/>
+          <w:rFonts w:ascii="Verdana" w:hAnsi="Verdana"/>
+          <w:sz w:val="22"/>
+          <w:szCs w:val="26"/>
+          <w:lang w:val="en-GB"/>
+        </w:rPr>
+      </w:pPr>
+      <w:r>
+        <w:rPr>
+          <w:rFonts w:ascii="Verdana" w:hAnsi="Verdana"/>
+          <w:sz w:val="22"/>
           <w:szCs w:val="26"/>
           <w:lang w:val="en-GB"/>
         </w:rPr>
@@ -1251,14 +1340,16 @@
     <w:p>
       <w:pPr>
         <w:rPr>
-          <w:sz w:val="26"/>
-          <w:szCs w:val="26"/>
-          <w:lang w:val="en-GB"/>
-        </w:rPr>
-      </w:pPr>
-      <w:r>
-        <w:rPr>
-          <w:sz w:val="26"/>
+          <w:rFonts w:ascii="Verdana" w:hAnsi="Verdana"/>
+          <w:sz w:val="22"/>
+          <w:szCs w:val="26"/>
+          <w:lang w:val="en-GB"/>
+        </w:rPr>
+      </w:pPr>
+      <w:r>
+        <w:rPr>
+          <w:rFonts w:ascii="Verdana" w:hAnsi="Verdana"/>
+          <w:sz w:val="22"/>
           <w:szCs w:val="26"/>
           <w:lang w:val="en-GB"/>
         </w:rPr>
@@ -1266,7 +1357,8 @@
       </w:r>
       <w:r>
         <w:rPr>
-          <w:sz w:val="26"/>
+          <w:rFonts w:ascii="Verdana" w:hAnsi="Verdana"/>
+          <w:sz w:val="22"/>
           <w:szCs w:val="26"/>
           <w:lang w:val="en-GB"/>
         </w:rPr>
@@ -1274,7 +1366,8 @@
       </w:r>
       <w:r>
         <w:rPr>
-          <w:sz w:val="26"/>
+          <w:rFonts w:ascii="Verdana" w:hAnsi="Verdana"/>
+          <w:sz w:val="22"/>
           <w:szCs w:val="26"/>
           <w:lang w:val="en-GB"/>
         </w:rPr>
@@ -1282,7 +1375,8 @@
       </w:r>
       <w:r>
         <w:rPr>
-          <w:sz w:val="26"/>
+          <w:rFonts w:ascii="Verdana" w:hAnsi="Verdana"/>
+          <w:sz w:val="22"/>
           <w:szCs w:val="26"/>
           <w:lang w:val="en-GB"/>
         </w:rPr>
@@ -1292,25 +1386,28 @@
     <w:p>
       <w:pPr>
         <w:rPr>
-          <w:sz w:val="26"/>
-          <w:szCs w:val="26"/>
-          <w:lang w:val="en-GB"/>
-        </w:rPr>
-      </w:pPr>
-    </w:p>
-    <w:p>
-      <w:pPr>
-        <w:rPr>
+          <w:rFonts w:ascii="Verdana" w:hAnsi="Verdana"/>
+          <w:sz w:val="22"/>
+          <w:szCs w:val="26"/>
+          <w:lang w:val="en-GB"/>
+        </w:rPr>
+      </w:pPr>
+    </w:p>
+    <w:p>
+      <w:pPr>
+        <w:rPr>
+          <w:rFonts w:ascii="Verdana" w:hAnsi="Verdana"/>
           <w:b/>
-          <w:sz w:val="26"/>
-          <w:szCs w:val="26"/>
-          <w:lang w:val="en-GB"/>
-        </w:rPr>
-      </w:pPr>
-      <w:r>
-        <w:rPr>
+          <w:sz w:val="22"/>
+          <w:szCs w:val="26"/>
+          <w:lang w:val="en-GB"/>
+        </w:rPr>
+      </w:pPr>
+      <w:r>
+        <w:rPr>
+          <w:rFonts w:ascii="Verdana" w:hAnsi="Verdana"/>
           <w:b/>
-          <w:sz w:val="26"/>
+          <w:sz w:val="22"/>
           <w:szCs w:val="26"/>
           <w:lang w:val="en-GB"/>
         </w:rPr>
@@ -1320,14 +1417,16 @@
     <w:p>
       <w:pPr>
         <w:rPr>
-          <w:sz w:val="26"/>
-          <w:szCs w:val="26"/>
-          <w:lang w:val="en-GB"/>
-        </w:rPr>
-      </w:pPr>
-      <w:r>
-        <w:rPr>
-          <w:sz w:val="26"/>
+          <w:rFonts w:ascii="Verdana" w:hAnsi="Verdana"/>
+          <w:sz w:val="22"/>
+          <w:szCs w:val="26"/>
+          <w:lang w:val="en-GB"/>
+        </w:rPr>
+      </w:pPr>
+      <w:r>
+        <w:rPr>
+          <w:rFonts w:ascii="Verdana" w:hAnsi="Verdana"/>
+          <w:sz w:val="22"/>
           <w:szCs w:val="26"/>
           <w:lang w:val="en-GB"/>
         </w:rPr>
@@ -1335,7 +1434,8 @@
       </w:r>
       <w:r>
         <w:rPr>
-          <w:sz w:val="26"/>
+          <w:rFonts w:ascii="Verdana" w:hAnsi="Verdana"/>
+          <w:sz w:val="22"/>
           <w:szCs w:val="26"/>
           <w:lang w:val="en-GB"/>
         </w:rPr>
@@ -1343,7 +1443,8 @@
       </w:r>
       <w:r>
         <w:rPr>
-          <w:sz w:val="26"/>
+          <w:rFonts w:ascii="Verdana" w:hAnsi="Verdana"/>
+          <w:sz w:val="22"/>
           <w:szCs w:val="26"/>
           <w:lang w:val="en-GB"/>
         </w:rPr>
@@ -1353,14 +1454,16 @@
     <w:p>
       <w:pPr>
         <w:rPr>
-          <w:sz w:val="26"/>
-          <w:szCs w:val="26"/>
-          <w:lang w:val="en-GB"/>
-        </w:rPr>
-      </w:pPr>
-      <w:r>
-        <w:rPr>
-          <w:sz w:val="26"/>
+          <w:rFonts w:ascii="Verdana" w:hAnsi="Verdana"/>
+          <w:sz w:val="22"/>
+          <w:szCs w:val="26"/>
+          <w:lang w:val="en-GB"/>
+        </w:rPr>
+      </w:pPr>
+      <w:r>
+        <w:rPr>
+          <w:rFonts w:ascii="Verdana" w:hAnsi="Verdana"/>
+          <w:sz w:val="22"/>
           <w:szCs w:val="26"/>
           <w:lang w:val="en-GB"/>
         </w:rPr>
@@ -1368,7 +1471,8 @@
       </w:r>
       <w:r>
         <w:rPr>
-          <w:sz w:val="26"/>
+          <w:rFonts w:ascii="Verdana" w:hAnsi="Verdana"/>
+          <w:sz w:val="22"/>
           <w:szCs w:val="26"/>
           <w:lang w:val="en-GB"/>
         </w:rPr>
@@ -1376,7 +1480,8 @@
       </w:r>
       <w:r>
         <w:rPr>
-          <w:sz w:val="26"/>
+          <w:rFonts w:ascii="Verdana" w:hAnsi="Verdana"/>
+          <w:sz w:val="22"/>
           <w:szCs w:val="26"/>
           <w:lang w:val="en-GB"/>
         </w:rPr>
@@ -1391,20 +1496,20 @@
         <w:adjustRightInd w:val="0"/>
         <w:spacing w:after="240"/>
         <w:rPr>
-          <w:rFonts w:ascii="Museo Sans 700" w:hAnsi="Museo Sans 700" w:cs="Times"/>
+          <w:rFonts w:ascii="Verdana" w:hAnsi="Verdana" w:cs="Times"/>
           <w:b/>
           <w:bCs/>
-          <w:sz w:val="44"/>
+          <w:sz w:val="36"/>
           <w:szCs w:val="44"/>
           <w:lang w:val="en-GB"/>
         </w:rPr>
       </w:pPr>
       <w:r>
         <w:rPr>
-          <w:rFonts w:ascii="Museo Sans 700" w:hAnsi="Museo Sans 700" w:cs="Times"/>
+          <w:rFonts w:ascii="Verdana" w:hAnsi="Verdana" w:cs="Times"/>
           <w:b/>
           <w:bCs/>
-          <w:sz w:val="44"/>
+          <w:sz w:val="36"/>
           <w:szCs w:val="44"/>
           <w:lang w:val="en-GB"/>
         </w:rPr>
@@ -1413,10 +1518,10 @@
       </w:r>
       <w:r>
         <w:rPr>
-          <w:rFonts w:ascii="Museo Sans 700" w:hAnsi="Museo Sans 700" w:cs="Times"/>
+          <w:rFonts w:ascii="Verdana" w:hAnsi="Verdana" w:cs="Times"/>
           <w:b/>
           <w:bCs/>
-          <w:sz w:val="44"/>
+          <w:sz w:val="36"/>
           <w:szCs w:val="44"/>
           <w:lang w:val="en-GB"/>
         </w:rPr>
@@ -1431,20 +1536,18 @@
         <w:adjustRightInd w:val="0"/>
         <w:spacing w:after="240"/>
         <w:rPr>
-          <w:rFonts w:ascii="Museo Sans 700" w:hAnsi="Museo Sans 700" w:cs="Times"/>
+          <w:rFonts w:ascii="Verdana" w:hAnsi="Verdana" w:cs="Times"/>
           <w:b/>
           <w:bCs/>
-          <w:sz w:val="32"/>
           <w:szCs w:val="32"/>
           <w:lang w:val="en-GB"/>
         </w:rPr>
       </w:pPr>
       <w:r>
         <w:rPr>
-          <w:rFonts w:ascii="Museo Sans 700" w:hAnsi="Museo Sans 700" w:cs="Times"/>
+          <w:rFonts w:ascii="Verdana" w:hAnsi="Verdana" w:cs="Times"/>
           <w:b/>
           <w:bCs/>
-          <w:sz w:val="32"/>
           <w:szCs w:val="32"/>
           <w:lang w:val="en-GB"/>
         </w:rPr>
@@ -1454,41 +1557,47 @@
     <w:p>
       <w:pPr>
         <w:rPr>
-          <w:sz w:val="28"/>
-          <w:lang w:val="en-GB"/>
-        </w:rPr>
-      </w:pPr>
-      <w:r>
-        <w:rPr>
-          <w:sz w:val="28"/>
+          <w:rFonts w:ascii="Verdana" w:hAnsi="Verdana"/>
+          <w:sz w:val="22"/>
+          <w:lang w:val="en-GB"/>
+        </w:rPr>
+      </w:pPr>
+      <w:r>
+        <w:rPr>
+          <w:rFonts w:ascii="Verdana" w:hAnsi="Verdana"/>
+          <w:sz w:val="22"/>
           <w:lang w:val="en-GB"/>
         </w:rPr>
         <w:t>Each player selects the best card from that round and put</w:t>
       </w:r>
       <w:r>
         <w:rPr>
-          <w:sz w:val="28"/>
+          <w:rFonts w:ascii="Verdana" w:hAnsi="Verdana"/>
+          <w:sz w:val="22"/>
           <w:lang w:val="en-GB"/>
         </w:rPr>
         <w:t>s a o</w:t>
       </w:r>
       <w:r>
         <w:rPr>
-          <w:sz w:val="28"/>
+          <w:rFonts w:ascii="Verdana" w:hAnsi="Verdana"/>
+          <w:sz w:val="22"/>
           <w:lang w:val="en-GB"/>
         </w:rPr>
         <w:t>ne-point</w:t>
       </w:r>
       <w:r>
         <w:rPr>
-          <w:sz w:val="28"/>
+          <w:rFonts w:ascii="Verdana" w:hAnsi="Verdana"/>
+          <w:sz w:val="22"/>
           <w:lang w:val="en-GB"/>
         </w:rPr>
         <w:t xml:space="preserve"> chip on that card. </w:t>
       </w:r>
       <w:r>
         <w:rPr>
-          <w:sz w:val="28"/>
+          <w:rFonts w:ascii="Verdana" w:hAnsi="Verdana"/>
+          <w:sz w:val="22"/>
           <w:lang w:val="en-GB"/>
         </w:rPr>
         <w:t>The best card is the one that generated the most insightful discussion.</w:t>
@@ -1497,27 +1606,31 @@
     <w:p>
       <w:pPr>
         <w:rPr>
-          <w:sz w:val="28"/>
-          <w:lang w:val="en-GB"/>
-        </w:rPr>
-      </w:pPr>
-      <w:r>
-        <w:rPr>
-          <w:sz w:val="28"/>
+          <w:rFonts w:ascii="Verdana" w:hAnsi="Verdana"/>
+          <w:sz w:val="22"/>
+          <w:lang w:val="en-GB"/>
+        </w:rPr>
+      </w:pPr>
+      <w:r>
+        <w:rPr>
+          <w:rFonts w:ascii="Verdana" w:hAnsi="Verdana"/>
+          <w:sz w:val="22"/>
           <w:lang w:val="en-GB"/>
         </w:rPr>
         <w:t>Each player c</w:t>
       </w:r>
       <w:r>
         <w:rPr>
-          <w:sz w:val="28"/>
+          <w:rFonts w:ascii="Verdana" w:hAnsi="Verdana"/>
+          <w:sz w:val="22"/>
           <w:lang w:val="en-GB"/>
         </w:rPr>
         <w:t>ollects the points from the cards they originally played</w:t>
       </w:r>
       <w:r>
         <w:rPr>
-          <w:sz w:val="28"/>
+          <w:rFonts w:ascii="Verdana" w:hAnsi="Verdana"/>
+          <w:sz w:val="22"/>
           <w:lang w:val="en-GB"/>
         </w:rPr>
         <w:t>.</w:t>
@@ -1526,7 +1639,8 @@
     <w:p>
       <w:pPr>
         <w:rPr>
-          <w:sz w:val="28"/>
+          <w:rFonts w:ascii="Verdana" w:hAnsi="Verdana"/>
+          <w:sz w:val="22"/>
           <w:lang w:val="en-GB"/>
         </w:rPr>
       </w:pPr>
@@ -1539,20 +1653,18 @@
         <w:adjustRightInd w:val="0"/>
         <w:spacing w:after="240"/>
         <w:rPr>
-          <w:rFonts w:ascii="Museo Sans 700" w:hAnsi="Museo Sans 700" w:cs="Times"/>
+          <w:rFonts w:ascii="Verdana" w:hAnsi="Verdana" w:cs="Times"/>
           <w:b/>
           <w:bCs/>
-          <w:sz w:val="32"/>
           <w:szCs w:val="32"/>
           <w:lang w:val="en-GB"/>
         </w:rPr>
       </w:pPr>
       <w:r>
         <w:rPr>
-          <w:rFonts w:ascii="Museo Sans 700" w:hAnsi="Museo Sans 700" w:cs="Times"/>
+          <w:rFonts w:ascii="Verdana" w:hAnsi="Verdana" w:cs="Times"/>
           <w:b/>
           <w:bCs/>
-          <w:sz w:val="32"/>
           <w:szCs w:val="32"/>
           <w:lang w:val="en-GB"/>
         </w:rPr>
@@ -1562,83 +1674,95 @@
     <w:p>
       <w:pPr>
         <w:rPr>
-          <w:sz w:val="28"/>
-          <w:lang w:val="en-GB"/>
-        </w:rPr>
-      </w:pPr>
-      <w:r>
-        <w:rPr>
-          <w:sz w:val="28"/>
+          <w:rFonts w:ascii="Verdana" w:hAnsi="Verdana"/>
+          <w:sz w:val="22"/>
+          <w:lang w:val="en-GB"/>
+        </w:rPr>
+      </w:pPr>
+      <w:r>
+        <w:rPr>
+          <w:rFonts w:ascii="Verdana" w:hAnsi="Verdana"/>
+          <w:sz w:val="22"/>
           <w:lang w:val="en-GB"/>
         </w:rPr>
         <w:t>The game ends when the time is up. When the time is almost up, complete the last round and deal</w:t>
       </w:r>
       <w:r>
         <w:rPr>
-          <w:sz w:val="28"/>
+          <w:rFonts w:ascii="Verdana" w:hAnsi="Verdana"/>
+          <w:sz w:val="22"/>
           <w:lang w:val="en-GB"/>
         </w:rPr>
         <w:t xml:space="preserve"> out the l</w:t>
       </w:r>
       <w:r>
         <w:rPr>
-          <w:sz w:val="28"/>
+          <w:rFonts w:ascii="Verdana" w:hAnsi="Verdana"/>
+          <w:sz w:val="22"/>
           <w:lang w:val="en-GB"/>
         </w:rPr>
         <w:t>ast points.</w:t>
       </w:r>
       <w:r>
         <w:rPr>
-          <w:sz w:val="28"/>
+          <w:rFonts w:ascii="Verdana" w:hAnsi="Verdana"/>
+          <w:sz w:val="22"/>
           <w:lang w:val="en-GB"/>
         </w:rPr>
         <w:t xml:space="preserve"> </w:t>
       </w:r>
       <w:r>
         <w:rPr>
-          <w:sz w:val="28"/>
+          <w:rFonts w:ascii="Verdana" w:hAnsi="Verdana"/>
+          <w:sz w:val="22"/>
           <w:lang w:val="en-GB"/>
         </w:rPr>
         <w:t xml:space="preserve">Each player counts all </w:t>
       </w:r>
       <w:r>
         <w:rPr>
-          <w:sz w:val="28"/>
+          <w:rFonts w:ascii="Verdana" w:hAnsi="Verdana"/>
+          <w:sz w:val="22"/>
           <w:lang w:val="en-GB"/>
         </w:rPr>
         <w:t>their</w:t>
       </w:r>
       <w:r>
         <w:rPr>
-          <w:sz w:val="28"/>
+          <w:rFonts w:ascii="Verdana" w:hAnsi="Verdana"/>
+          <w:sz w:val="22"/>
           <w:lang w:val="en-GB"/>
         </w:rPr>
         <w:t xml:space="preserve"> point</w:t>
       </w:r>
       <w:r>
         <w:rPr>
-          <w:sz w:val="28"/>
+          <w:rFonts w:ascii="Verdana" w:hAnsi="Verdana"/>
+          <w:sz w:val="22"/>
           <w:lang w:val="en-GB"/>
         </w:rPr>
         <w:t>s</w:t>
       </w:r>
       <w:r>
         <w:rPr>
-          <w:sz w:val="28"/>
+          <w:rFonts w:ascii="Verdana" w:hAnsi="Verdana"/>
+          <w:sz w:val="22"/>
           <w:lang w:val="en-GB"/>
         </w:rPr>
         <w:t xml:space="preserve"> and the winner is the player with </w:t>
       </w:r>
       <w:r>
         <w:rPr>
-          <w:sz w:val="28"/>
+          <w:rFonts w:ascii="Verdana" w:hAnsi="Verdana"/>
+          <w:sz w:val="22"/>
           <w:lang w:val="en-GB"/>
         </w:rPr>
         <w:t xml:space="preserve">the </w:t>
       </w:r>
       <w:r>
         <w:rPr>
-          <w:sz w:val="28"/>
+          <w:rFonts w:ascii="Verdana" w:hAnsi="Verdana"/>
+          <w:sz w:val="22"/>
           <w:lang w:val="en-GB"/>
         </w:rPr>
         <w:t>most points.</w:t>
@@ -1647,55 +1771,63 @@
     <w:p>
       <w:pPr>
         <w:rPr>
-          <w:sz w:val="28"/>
-          <w:lang w:val="en-GB"/>
-        </w:rPr>
-      </w:pPr>
-      <w:r>
-        <w:rPr>
-          <w:sz w:val="28"/>
+          <w:rFonts w:ascii="Verdana" w:hAnsi="Verdana"/>
+          <w:sz w:val="22"/>
+          <w:lang w:val="en-GB"/>
+        </w:rPr>
+      </w:pPr>
+      <w:r>
+        <w:rPr>
+          <w:rFonts w:ascii="Verdana" w:hAnsi="Verdana"/>
+          <w:sz w:val="22"/>
           <w:lang w:val="en-GB"/>
         </w:rPr>
         <w:t xml:space="preserve">List all the agreed actions </w:t>
       </w:r>
       <w:r>
         <w:rPr>
-          <w:sz w:val="28"/>
+          <w:rFonts w:ascii="Verdana" w:hAnsi="Verdana"/>
+          <w:sz w:val="22"/>
           <w:lang w:val="en-GB"/>
         </w:rPr>
         <w:t>and other agreements,</w:t>
       </w:r>
       <w:r>
         <w:rPr>
-          <w:sz w:val="28"/>
+          <w:rFonts w:ascii="Verdana" w:hAnsi="Verdana"/>
+          <w:sz w:val="22"/>
           <w:lang w:val="en-GB"/>
         </w:rPr>
         <w:t xml:space="preserve"> and agree </w:t>
       </w:r>
       <w:r>
         <w:rPr>
-          <w:sz w:val="28"/>
+          <w:rFonts w:ascii="Verdana" w:hAnsi="Verdana"/>
+          <w:sz w:val="22"/>
           <w:lang w:val="en-GB"/>
         </w:rPr>
         <w:t xml:space="preserve">on </w:t>
       </w:r>
       <w:r>
         <w:rPr>
-          <w:sz w:val="28"/>
+          <w:rFonts w:ascii="Verdana" w:hAnsi="Verdana"/>
+          <w:sz w:val="22"/>
           <w:lang w:val="en-GB"/>
         </w:rPr>
         <w:t xml:space="preserve">a </w:t>
       </w:r>
       <w:r>
         <w:rPr>
-          <w:sz w:val="28"/>
+          <w:rFonts w:ascii="Verdana" w:hAnsi="Verdana"/>
+          <w:sz w:val="22"/>
           <w:lang w:val="en-GB"/>
         </w:rPr>
         <w:t>follow-up</w:t>
       </w:r>
       <w:r>
         <w:rPr>
-          <w:sz w:val="28"/>
+          <w:rFonts w:ascii="Verdana" w:hAnsi="Verdana"/>
+          <w:sz w:val="22"/>
           <w:lang w:val="en-GB"/>
         </w:rPr>
         <w:t xml:space="preserve"> session.</w:t>
@@ -1704,11 +1836,15 @@
     <w:p>
       <w:pPr>
         <w:rPr>
-          <w:lang w:val="en-GB"/>
-        </w:rPr>
-      </w:pPr>
-      <w:r>
-        <w:rPr>
+          <w:rFonts w:ascii="Verdana" w:hAnsi="Verdana"/>
+          <w:sz w:val="21"/>
+          <w:lang w:val="en-GB"/>
+        </w:rPr>
+      </w:pPr>
+      <w:r>
+        <w:rPr>
+          <w:rFonts w:ascii="Verdana" w:hAnsi="Verdana"/>
+          <w:sz w:val="21"/>
           <w:lang w:val="en-GB"/>
         </w:rPr>
         <w:br w:type="page"/>
@@ -1717,13 +1853,16 @@
     <w:p>
       <w:pPr>
         <w:rPr>
-          <w:lang w:val="en-GB"/>
-        </w:rPr>
-      </w:pPr>
-      <w:r>
-        <w:rPr>
+          <w:rFonts w:ascii="Verdana" w:hAnsi="Verdana"/>
+          <w:sz w:val="21"/>
+          <w:lang w:val="en-GB"/>
+        </w:rPr>
+      </w:pPr>
+      <w:r>
+        <w:rPr>
+          <w:rFonts w:ascii="Verdana" w:hAnsi="Verdana"/>
           <w:noProof/>
-          <w:lang w:val="en-GB" w:eastAsia="en-GB"/>
+          <w:sz w:val="21"/>
         </w:rPr>
         <w:lastRenderedPageBreak/>
         <w:drawing>
@@ -1785,12 +1924,16 @@
       </w:r>
       <w:r>
         <w:rPr>
+          <w:rFonts w:ascii="Verdana" w:hAnsi="Verdana"/>
+          <w:sz w:val="21"/>
           <w:lang w:val="en-GB"/>
         </w:rPr>
         <w:t xml:space="preserve"> </w:t>
       </w:r>
       <w:r>
         <w:rPr>
+          <w:rFonts w:ascii="Verdana" w:hAnsi="Verdana"/>
+          <w:sz w:val="21"/>
           <w:lang w:val="en-GB"/>
         </w:rPr>
         <w:br w:type="page"/>
@@ -1799,20 +1942,25 @@
     <w:p>
       <w:pPr>
         <w:rPr>
-          <w:lang w:val="en-GB"/>
-        </w:rPr>
-      </w:pPr>
-    </w:p>
-    <w:p>
-      <w:pPr>
-        <w:rPr>
-          <w:lang w:val="en-GB"/>
-        </w:rPr>
-      </w:pPr>
-      <w:r>
-        <w:rPr>
+          <w:rFonts w:ascii="Verdana" w:hAnsi="Verdana"/>
+          <w:sz w:val="21"/>
+          <w:lang w:val="en-GB"/>
+        </w:rPr>
+      </w:pPr>
+    </w:p>
+    <w:p>
+      <w:pPr>
+        <w:rPr>
+          <w:rFonts w:ascii="Verdana" w:hAnsi="Verdana"/>
+          <w:sz w:val="21"/>
+          <w:lang w:val="en-GB"/>
+        </w:rPr>
+      </w:pPr>
+      <w:r>
+        <w:rPr>
+          <w:rFonts w:ascii="Verdana" w:hAnsi="Verdana"/>
           <w:noProof/>
-          <w:lang w:val="en-GB" w:eastAsia="en-GB"/>
+          <w:sz w:val="21"/>
         </w:rPr>
         <w:drawing>
           <wp:anchor distT="0" distB="0" distL="114300" distR="114300" simplePos="0" relativeHeight="251668480" behindDoc="0" locked="0" layoutInCell="1" allowOverlap="1" wp14:anchorId="14EEB0BC" wp14:editId="616325EE">
@@ -1873,6 +2021,8 @@
       </w:r>
       <w:r>
         <w:rPr>
+          <w:rFonts w:ascii="Verdana" w:hAnsi="Verdana"/>
+          <w:sz w:val="21"/>
           <w:lang w:val="en-GB"/>
         </w:rPr>
         <w:br w:type="page"/>
@@ -1886,20 +2036,20 @@
         <w:adjustRightInd w:val="0"/>
         <w:spacing w:after="240"/>
         <w:rPr>
-          <w:rFonts w:ascii="Museo Sans 700" w:hAnsi="Museo Sans 700" w:cs="Times"/>
+          <w:rFonts w:ascii="Verdana" w:hAnsi="Verdana" w:cs="Times"/>
           <w:b/>
           <w:bCs/>
-          <w:sz w:val="44"/>
+          <w:sz w:val="36"/>
           <w:szCs w:val="44"/>
           <w:lang w:val="en-GB"/>
         </w:rPr>
       </w:pPr>
       <w:r>
         <w:rPr>
-          <w:rFonts w:ascii="Museo Sans 700" w:hAnsi="Museo Sans 700" w:cs="Times"/>
+          <w:rFonts w:ascii="Verdana" w:hAnsi="Verdana" w:cs="Times"/>
           <w:b/>
           <w:bCs/>
-          <w:sz w:val="44"/>
+          <w:sz w:val="36"/>
           <w:szCs w:val="44"/>
           <w:lang w:val="en-GB"/>
         </w:rPr>
@@ -1915,20 +2065,18 @@
         <w:adjustRightInd w:val="0"/>
         <w:spacing w:after="240"/>
         <w:rPr>
-          <w:rFonts w:ascii="Museo Sans 700" w:hAnsi="Museo Sans 700" w:cs="Times"/>
+          <w:rFonts w:ascii="Verdana" w:hAnsi="Verdana" w:cs="Times"/>
           <w:b/>
           <w:bCs/>
-          <w:sz w:val="32"/>
           <w:szCs w:val="32"/>
           <w:lang w:val="en-GB"/>
         </w:rPr>
       </w:pPr>
       <w:r>
         <w:rPr>
-          <w:rFonts w:ascii="Museo Sans 700" w:hAnsi="Museo Sans 700" w:cs="Times"/>
+          <w:rFonts w:ascii="Verdana" w:hAnsi="Verdana" w:cs="Times"/>
           <w:b/>
           <w:bCs/>
-          <w:sz w:val="32"/>
           <w:szCs w:val="32"/>
           <w:lang w:val="en-GB"/>
         </w:rPr>
@@ -1938,14 +2086,16 @@
     <w:p>
       <w:pPr>
         <w:rPr>
-          <w:sz w:val="26"/>
-          <w:szCs w:val="26"/>
-          <w:lang w:val="en-GB"/>
-        </w:rPr>
-      </w:pPr>
-      <w:r>
-        <w:rPr>
-          <w:sz w:val="26"/>
+          <w:rFonts w:ascii="Verdana" w:hAnsi="Verdana"/>
+          <w:sz w:val="22"/>
+          <w:szCs w:val="26"/>
+          <w:lang w:val="en-GB"/>
+        </w:rPr>
+      </w:pPr>
+      <w:r>
+        <w:rPr>
+          <w:rFonts w:ascii="Verdana" w:hAnsi="Verdana"/>
+          <w:sz w:val="22"/>
           <w:szCs w:val="26"/>
           <w:lang w:val="en-GB"/>
         </w:rPr>
@@ -1953,7 +2103,8 @@
       </w:r>
       <w:r>
         <w:rPr>
-          <w:sz w:val="26"/>
+          <w:rFonts w:ascii="Verdana" w:hAnsi="Verdana"/>
+          <w:sz w:val="22"/>
           <w:szCs w:val="26"/>
           <w:lang w:val="en-GB"/>
         </w:rPr>
@@ -1961,7 +2112,8 @@
       </w:r>
       <w:r>
         <w:rPr>
-          <w:sz w:val="26"/>
+          <w:rFonts w:ascii="Verdana" w:hAnsi="Verdana"/>
+          <w:sz w:val="22"/>
           <w:szCs w:val="26"/>
           <w:lang w:val="en-GB"/>
         </w:rPr>
@@ -1969,7 +2121,8 @@
       </w:r>
       <w:r>
         <w:rPr>
-          <w:sz w:val="26"/>
+          <w:rFonts w:ascii="Verdana" w:hAnsi="Verdana"/>
+          <w:sz w:val="22"/>
           <w:szCs w:val="26"/>
           <w:lang w:val="en-GB"/>
         </w:rPr>
@@ -1979,23 +2132,26 @@
     <w:p>
       <w:pPr>
         <w:rPr>
-          <w:sz w:val="26"/>
-          <w:szCs w:val="26"/>
-          <w:lang w:val="en-GB"/>
-        </w:rPr>
-      </w:pPr>
-    </w:p>
-    <w:p>
-      <w:pPr>
-        <w:rPr>
-          <w:sz w:val="26"/>
-          <w:szCs w:val="26"/>
-          <w:lang w:val="en-GB"/>
-        </w:rPr>
-      </w:pPr>
-      <w:r>
-        <w:rPr>
-          <w:sz w:val="26"/>
+          <w:rFonts w:ascii="Verdana" w:hAnsi="Verdana"/>
+          <w:sz w:val="22"/>
+          <w:szCs w:val="26"/>
+          <w:lang w:val="en-GB"/>
+        </w:rPr>
+      </w:pPr>
+    </w:p>
+    <w:p>
+      <w:pPr>
+        <w:rPr>
+          <w:rFonts w:ascii="Verdana" w:hAnsi="Verdana"/>
+          <w:sz w:val="22"/>
+          <w:szCs w:val="26"/>
+          <w:lang w:val="en-GB"/>
+        </w:rPr>
+      </w:pPr>
+      <w:r>
+        <w:rPr>
+          <w:rFonts w:ascii="Verdana" w:hAnsi="Verdana"/>
+          <w:sz w:val="22"/>
           <w:szCs w:val="26"/>
           <w:lang w:val="en-GB"/>
         </w:rPr>
@@ -2003,7 +2159,8 @@
       </w:r>
       <w:r>
         <w:rPr>
-          <w:sz w:val="26"/>
+          <w:rFonts w:ascii="Verdana" w:hAnsi="Verdana"/>
+          <w:sz w:val="22"/>
           <w:szCs w:val="26"/>
           <w:lang w:val="en-GB"/>
         </w:rPr>
@@ -2013,14 +2170,16 @@
     <w:p>
       <w:pPr>
         <w:rPr>
-          <w:sz w:val="26"/>
-          <w:szCs w:val="26"/>
-          <w:lang w:val="en-GB"/>
-        </w:rPr>
-      </w:pPr>
-      <w:r>
-        <w:rPr>
-          <w:sz w:val="26"/>
+          <w:rFonts w:ascii="Verdana" w:hAnsi="Verdana"/>
+          <w:sz w:val="22"/>
+          <w:szCs w:val="26"/>
+          <w:lang w:val="en-GB"/>
+        </w:rPr>
+      </w:pPr>
+      <w:r>
+        <w:rPr>
+          <w:rFonts w:ascii="Verdana" w:hAnsi="Verdana"/>
+          <w:sz w:val="22"/>
           <w:szCs w:val="26"/>
           <w:lang w:val="en-GB"/>
         </w:rPr>
@@ -2030,14 +2189,16 @@
     <w:p>
       <w:pPr>
         <w:rPr>
-          <w:sz w:val="26"/>
-          <w:szCs w:val="26"/>
-          <w:lang w:val="en-GB"/>
-        </w:rPr>
-      </w:pPr>
-      <w:r>
-        <w:rPr>
-          <w:sz w:val="26"/>
+          <w:rFonts w:ascii="Verdana" w:hAnsi="Verdana"/>
+          <w:sz w:val="22"/>
+          <w:szCs w:val="26"/>
+          <w:lang w:val="en-GB"/>
+        </w:rPr>
+      </w:pPr>
+      <w:r>
+        <w:rPr>
+          <w:rFonts w:ascii="Verdana" w:hAnsi="Verdana"/>
+          <w:sz w:val="22"/>
           <w:szCs w:val="26"/>
           <w:lang w:val="en-GB"/>
         </w:rPr>
@@ -2045,7 +2206,8 @@
       </w:r>
       <w:r>
         <w:rPr>
-          <w:sz w:val="26"/>
+          <w:rFonts w:ascii="Verdana" w:hAnsi="Verdana"/>
+          <w:sz w:val="22"/>
           <w:szCs w:val="26"/>
           <w:lang w:val="en-GB"/>
         </w:rPr>
@@ -2053,7 +2215,8 @@
       </w:r>
       <w:r>
         <w:rPr>
-          <w:sz w:val="26"/>
+          <w:rFonts w:ascii="Verdana" w:hAnsi="Verdana"/>
+          <w:sz w:val="22"/>
           <w:szCs w:val="26"/>
           <w:lang w:val="en-GB"/>
         </w:rPr>
@@ -2061,7 +2224,8 @@
       </w:r>
       <w:r>
         <w:rPr>
-          <w:sz w:val="26"/>
+          <w:rFonts w:ascii="Verdana" w:hAnsi="Verdana"/>
+          <w:sz w:val="22"/>
           <w:szCs w:val="26"/>
           <w:lang w:val="en-GB"/>
         </w:rPr>
@@ -2069,7 +2233,8 @@
       </w:r>
       <w:r>
         <w:rPr>
-          <w:sz w:val="26"/>
+          <w:rFonts w:ascii="Verdana" w:hAnsi="Verdana"/>
+          <w:sz w:val="22"/>
           <w:szCs w:val="26"/>
           <w:lang w:val="en-GB"/>
         </w:rPr>
@@ -2080,14 +2245,16 @@
     <w:p>
       <w:pPr>
         <w:rPr>
-          <w:sz w:val="26"/>
-          <w:szCs w:val="26"/>
-          <w:lang w:val="en-GB"/>
-        </w:rPr>
-      </w:pPr>
-      <w:r>
-        <w:rPr>
-          <w:sz w:val="26"/>
+          <w:rFonts w:ascii="Verdana" w:hAnsi="Verdana"/>
+          <w:sz w:val="22"/>
+          <w:szCs w:val="26"/>
+          <w:lang w:val="en-GB"/>
+        </w:rPr>
+      </w:pPr>
+      <w:r>
+        <w:rPr>
+          <w:rFonts w:ascii="Verdana" w:hAnsi="Verdana"/>
+          <w:sz w:val="22"/>
           <w:szCs w:val="26"/>
           <w:lang w:val="en-GB"/>
         </w:rPr>
@@ -2095,7 +2262,8 @@
       </w:r>
       <w:r>
         <w:rPr>
-          <w:sz w:val="26"/>
+          <w:rFonts w:ascii="Verdana" w:hAnsi="Verdana"/>
+          <w:sz w:val="22"/>
           <w:szCs w:val="26"/>
           <w:lang w:val="en-GB"/>
         </w:rPr>
@@ -2103,7 +2271,8 @@
       </w:r>
       <w:r>
         <w:rPr>
-          <w:sz w:val="26"/>
+          <w:rFonts w:ascii="Verdana" w:hAnsi="Verdana"/>
+          <w:sz w:val="22"/>
           <w:szCs w:val="26"/>
           <w:lang w:val="en-GB"/>
         </w:rPr>
@@ -2111,7 +2280,8 @@
       </w:r>
       <w:r>
         <w:rPr>
-          <w:sz w:val="26"/>
+          <w:rFonts w:ascii="Verdana" w:hAnsi="Verdana"/>
+          <w:sz w:val="22"/>
           <w:szCs w:val="26"/>
           <w:lang w:val="en-GB"/>
         </w:rPr>
@@ -2121,23 +2291,26 @@
     <w:p>
       <w:pPr>
         <w:rPr>
-          <w:sz w:val="26"/>
-          <w:szCs w:val="26"/>
-          <w:lang w:val="en-GB"/>
-        </w:rPr>
-      </w:pPr>
-    </w:p>
-    <w:p>
-      <w:pPr>
-        <w:rPr>
-          <w:sz w:val="26"/>
-          <w:szCs w:val="26"/>
-          <w:lang w:val="en-GB"/>
-        </w:rPr>
-      </w:pPr>
-      <w:r>
-        <w:rPr>
-          <w:sz w:val="26"/>
+          <w:rFonts w:ascii="Verdana" w:hAnsi="Verdana"/>
+          <w:sz w:val="22"/>
+          <w:szCs w:val="26"/>
+          <w:lang w:val="en-GB"/>
+        </w:rPr>
+      </w:pPr>
+    </w:p>
+    <w:p>
+      <w:pPr>
+        <w:rPr>
+          <w:rFonts w:ascii="Verdana" w:hAnsi="Verdana"/>
+          <w:sz w:val="22"/>
+          <w:szCs w:val="26"/>
+          <w:lang w:val="en-GB"/>
+        </w:rPr>
+      </w:pPr>
+      <w:r>
+        <w:rPr>
+          <w:rFonts w:ascii="Verdana" w:hAnsi="Verdana"/>
+          <w:sz w:val="22"/>
           <w:szCs w:val="26"/>
           <w:lang w:val="en-GB"/>
         </w:rPr>
@@ -2145,7 +2318,8 @@
       </w:r>
       <w:r>
         <w:rPr>
-          <w:sz w:val="26"/>
+          <w:rFonts w:ascii="Verdana" w:hAnsi="Verdana"/>
+          <w:sz w:val="22"/>
           <w:szCs w:val="26"/>
           <w:lang w:val="en-GB"/>
         </w:rPr>
@@ -2153,7 +2327,8 @@
       </w:r>
       <w:r>
         <w:rPr>
-          <w:sz w:val="26"/>
+          <w:rFonts w:ascii="Verdana" w:hAnsi="Verdana"/>
+          <w:sz w:val="22"/>
           <w:szCs w:val="26"/>
           <w:lang w:val="en-GB"/>
         </w:rPr>
@@ -2161,7 +2336,8 @@
       </w:r>
       <w:r>
         <w:rPr>
-          <w:sz w:val="26"/>
+          <w:rFonts w:ascii="Verdana" w:hAnsi="Verdana"/>
+          <w:sz w:val="22"/>
           <w:szCs w:val="26"/>
           <w:lang w:val="en-GB"/>
         </w:rPr>
@@ -2171,14 +2347,16 @@
     <w:p>
       <w:pPr>
         <w:rPr>
-          <w:sz w:val="26"/>
-          <w:szCs w:val="26"/>
-          <w:lang w:val="en-GB"/>
-        </w:rPr>
-      </w:pPr>
-      <w:r>
-        <w:rPr>
-          <w:sz w:val="26"/>
+          <w:rFonts w:ascii="Verdana" w:hAnsi="Verdana"/>
+          <w:sz w:val="22"/>
+          <w:szCs w:val="26"/>
+          <w:lang w:val="en-GB"/>
+        </w:rPr>
+      </w:pPr>
+      <w:r>
+        <w:rPr>
+          <w:rFonts w:ascii="Verdana" w:hAnsi="Verdana"/>
+          <w:sz w:val="22"/>
           <w:szCs w:val="26"/>
           <w:lang w:val="en-GB"/>
         </w:rPr>
@@ -2186,7 +2364,8 @@
       </w:r>
       <w:r>
         <w:rPr>
-          <w:sz w:val="26"/>
+          <w:rFonts w:ascii="Verdana" w:hAnsi="Verdana"/>
+          <w:sz w:val="22"/>
           <w:szCs w:val="26"/>
           <w:lang w:val="en-GB"/>
         </w:rPr>
@@ -2194,7 +2373,8 @@
       </w:r>
       <w:r>
         <w:rPr>
-          <w:sz w:val="26"/>
+          <w:rFonts w:ascii="Verdana" w:hAnsi="Verdana"/>
+          <w:sz w:val="22"/>
           <w:szCs w:val="26"/>
           <w:lang w:val="en-GB"/>
         </w:rPr>
@@ -2202,7 +2382,8 @@
       </w:r>
       <w:r>
         <w:rPr>
-          <w:sz w:val="26"/>
+          <w:rFonts w:ascii="Verdana" w:hAnsi="Verdana"/>
+          <w:sz w:val="22"/>
           <w:szCs w:val="26"/>
           <w:lang w:val="en-GB"/>
         </w:rPr>
@@ -2210,7 +2391,8 @@
       </w:r>
       <w:r>
         <w:rPr>
-          <w:sz w:val="26"/>
+          <w:rFonts w:ascii="Verdana" w:hAnsi="Verdana"/>
+          <w:sz w:val="22"/>
           <w:szCs w:val="26"/>
           <w:lang w:val="en-GB"/>
         </w:rPr>
@@ -2218,7 +2400,8 @@
       </w:r>
       <w:r>
         <w:rPr>
-          <w:sz w:val="26"/>
+          <w:rFonts w:ascii="Verdana" w:hAnsi="Verdana"/>
+          <w:sz w:val="22"/>
           <w:szCs w:val="26"/>
           <w:lang w:val="en-GB"/>
         </w:rPr>
@@ -2226,7 +2409,8 @@
       </w:r>
       <w:r>
         <w:rPr>
-          <w:sz w:val="26"/>
+          <w:rFonts w:ascii="Verdana" w:hAnsi="Verdana"/>
+          <w:sz w:val="22"/>
           <w:szCs w:val="26"/>
           <w:lang w:val="en-GB"/>
         </w:rPr>
@@ -2234,7 +2418,8 @@
       </w:r>
       <w:r>
         <w:rPr>
-          <w:sz w:val="26"/>
+          <w:rFonts w:ascii="Verdana" w:hAnsi="Verdana"/>
+          <w:sz w:val="22"/>
           <w:szCs w:val="26"/>
           <w:lang w:val="en-GB"/>
         </w:rPr>
@@ -2242,7 +2427,8 @@
       </w:r>
       <w:r>
         <w:rPr>
-          <w:sz w:val="26"/>
+          <w:rFonts w:ascii="Verdana" w:hAnsi="Verdana"/>
+          <w:sz w:val="22"/>
           <w:szCs w:val="26"/>
           <w:lang w:val="en-GB"/>
         </w:rPr>
@@ -2250,7 +2436,8 @@
       </w:r>
       <w:r>
         <w:rPr>
-          <w:sz w:val="26"/>
+          <w:rFonts w:ascii="Verdana" w:hAnsi="Verdana"/>
+          <w:sz w:val="22"/>
           <w:szCs w:val="26"/>
           <w:lang w:val="en-GB"/>
         </w:rPr>
@@ -2258,7 +2445,8 @@
       </w:r>
       <w:r>
         <w:rPr>
-          <w:sz w:val="26"/>
+          <w:rFonts w:ascii="Verdana" w:hAnsi="Verdana"/>
+          <w:sz w:val="22"/>
           <w:szCs w:val="26"/>
           <w:lang w:val="en-GB"/>
         </w:rPr>
@@ -2266,7 +2454,8 @@
       </w:r>
       <w:r>
         <w:rPr>
-          <w:sz w:val="26"/>
+          <w:rFonts w:ascii="Verdana" w:hAnsi="Verdana"/>
+          <w:sz w:val="22"/>
           <w:szCs w:val="26"/>
           <w:lang w:val="en-GB"/>
         </w:rPr>
@@ -2274,7 +2463,8 @@
       </w:r>
       <w:r>
         <w:rPr>
-          <w:sz w:val="26"/>
+          <w:rFonts w:ascii="Verdana" w:hAnsi="Verdana"/>
+          <w:sz w:val="22"/>
           <w:szCs w:val="26"/>
           <w:lang w:val="en-GB"/>
         </w:rPr>
@@ -2284,6 +2474,8 @@
     <w:p>
       <w:pPr>
         <w:rPr>
+          <w:rFonts w:ascii="Verdana" w:hAnsi="Verdana"/>
+          <w:sz w:val="21"/>
           <w:lang w:val="en-GB"/>
         </w:rPr>
       </w:pPr>
@@ -2296,20 +2488,18 @@
         <w:adjustRightInd w:val="0"/>
         <w:spacing w:after="240"/>
         <w:rPr>
-          <w:rFonts w:ascii="Museo Sans 700" w:hAnsi="Museo Sans 700" w:cs="Times"/>
+          <w:rFonts w:ascii="Verdana" w:hAnsi="Verdana" w:cs="Times"/>
           <w:b/>
           <w:bCs/>
-          <w:sz w:val="32"/>
           <w:szCs w:val="32"/>
           <w:lang w:val="en-GB"/>
         </w:rPr>
       </w:pPr>
       <w:r>
         <w:rPr>
-          <w:rFonts w:ascii="Museo Sans 700" w:hAnsi="Museo Sans 700" w:cs="Times"/>
+          <w:rFonts w:ascii="Verdana" w:hAnsi="Verdana" w:cs="Times"/>
           <w:b/>
           <w:bCs/>
-          <w:sz w:val="32"/>
           <w:szCs w:val="32"/>
           <w:lang w:val="en-GB"/>
         </w:rPr>
@@ -2319,14 +2509,16 @@
     <w:p>
       <w:pPr>
         <w:rPr>
-          <w:sz w:val="26"/>
-          <w:szCs w:val="26"/>
-          <w:lang w:val="en-GB"/>
-        </w:rPr>
-      </w:pPr>
-      <w:r>
-        <w:rPr>
-          <w:sz w:val="26"/>
+          <w:rFonts w:ascii="Verdana" w:hAnsi="Verdana"/>
+          <w:sz w:val="22"/>
+          <w:szCs w:val="26"/>
+          <w:lang w:val="en-GB"/>
+        </w:rPr>
+      </w:pPr>
+      <w:r>
+        <w:rPr>
+          <w:rFonts w:ascii="Verdana" w:hAnsi="Verdana"/>
+          <w:sz w:val="22"/>
           <w:szCs w:val="26"/>
           <w:lang w:val="en-GB"/>
         </w:rPr>
@@ -2334,7 +2526,8 @@
       </w:r>
       <w:r>
         <w:rPr>
-          <w:sz w:val="26"/>
+          <w:rFonts w:ascii="Verdana" w:hAnsi="Verdana"/>
+          <w:sz w:val="22"/>
           <w:szCs w:val="26"/>
           <w:lang w:val="en-GB"/>
         </w:rPr>
@@ -2342,7 +2535,8 @@
       </w:r>
       <w:r>
         <w:rPr>
-          <w:sz w:val="26"/>
+          <w:rFonts w:ascii="Verdana" w:hAnsi="Verdana"/>
+          <w:sz w:val="22"/>
           <w:szCs w:val="26"/>
           <w:lang w:val="en-GB"/>
         </w:rPr>
@@ -2350,7 +2544,8 @@
       </w:r>
       <w:r>
         <w:rPr>
-          <w:sz w:val="26"/>
+          <w:rFonts w:ascii="Verdana" w:hAnsi="Verdana"/>
+          <w:sz w:val="22"/>
           <w:szCs w:val="26"/>
           <w:lang w:val="en-GB"/>
         </w:rPr>
@@ -2358,25 +2553,69 @@
       </w:r>
       <w:r>
         <w:rPr>
-          <w:sz w:val="26"/>
+          <w:rFonts w:ascii="Verdana" w:hAnsi="Verdana"/>
+          <w:sz w:val="22"/>
           <w:szCs w:val="26"/>
           <w:lang w:val="en-GB"/>
         </w:rPr>
         <w:t>.</w:t>
       </w:r>
-    </w:p>
-    <w:p>
-      <w:pPr>
-        <w:rPr>
-          <w:lang w:val="en-GB"/>
-        </w:rPr>
-      </w:pPr>
-      <w:r>
-        <w:rPr>
+      <w:r>
+        <w:rPr>
+          <w:rFonts w:ascii="Verdana" w:hAnsi="Verdana"/>
+          <w:sz w:val="22"/>
+          <w:szCs w:val="26"/>
+          <w:lang w:val="en-GB"/>
+        </w:rPr>
+        <w:br w:type="page"/>
+      </w:r>
+    </w:p>
+    <w:p>
+      <w:pPr>
+        <w:rPr>
+          <w:rFonts w:ascii="Verdana" w:hAnsi="Verdana"/>
+          <w:sz w:val="22"/>
+          <w:szCs w:val="26"/>
+          <w:lang w:val="en-GB"/>
+        </w:rPr>
+      </w:pPr>
+      <w:r>
+        <w:rPr>
+          <w:rFonts w:ascii="Verdana" w:hAnsi="Verdana"/>
+          <w:sz w:val="22"/>
+          <w:szCs w:val="26"/>
+          <w:lang w:val="en-GB"/>
+        </w:rPr>
+        <w:lastRenderedPageBreak/>
+        <w:br w:type="page"/>
+      </w:r>
+    </w:p>
+    <w:p>
+      <w:pPr>
+        <w:rPr>
+          <w:rFonts w:ascii="Verdana" w:hAnsi="Verdana"/>
+          <w:sz w:val="22"/>
+          <w:szCs w:val="26"/>
+          <w:lang w:val="en-GB"/>
+        </w:rPr>
+      </w:pPr>
+      <w:bookmarkStart w:id="0" w:name="_GoBack"/>
+      <w:bookmarkEnd w:id="0"/>
+    </w:p>
+    <w:p>
+      <w:pPr>
+        <w:rPr>
+          <w:rFonts w:ascii="Verdana" w:hAnsi="Verdana"/>
+          <w:sz w:val="21"/>
+          <w:lang w:val="en-GB"/>
+        </w:rPr>
+      </w:pPr>
+      <w:r>
+        <w:rPr>
+          <w:rFonts w:ascii="Verdana" w:hAnsi="Verdana"/>
           <w:noProof/>
-          <w:lang w:val="en-GB" w:eastAsia="en-GB"/>
-        </w:rPr>
-        <w:lastRenderedPageBreak/>
+          <w:sz w:val="21"/>
+        </w:rPr>
         <w:drawing>
           <wp:anchor distT="0" distB="0" distL="114300" distR="114300" simplePos="0" relativeHeight="251666432" behindDoc="0" locked="0" layoutInCell="1" allowOverlap="1" wp14:anchorId="285F7A80" wp14:editId="07D0441C">
             <wp:simplePos x="0" y="0"/>
@@ -2436,6 +2675,8 @@
       </w:r>
       <w:r>
         <w:rPr>
+          <w:rFonts w:ascii="Verdana" w:hAnsi="Verdana"/>
+          <w:sz w:val="21"/>
           <w:lang w:val="en-GB"/>
         </w:rPr>
         <w:br w:type="page"/>
@@ -2444,13 +2685,16 @@
     <w:p>
       <w:pPr>
         <w:rPr>
-          <w:lang w:val="en-GB"/>
-        </w:rPr>
-      </w:pPr>
-      <w:r>
-        <w:rPr>
+          <w:rFonts w:ascii="Verdana" w:hAnsi="Verdana"/>
+          <w:sz w:val="21"/>
+          <w:lang w:val="en-GB"/>
+        </w:rPr>
+      </w:pPr>
+      <w:r>
+        <w:rPr>
+          <w:rFonts w:ascii="Verdana" w:hAnsi="Verdana"/>
           <w:noProof/>
-          <w:lang w:val="en-GB" w:eastAsia="en-GB"/>
+          <w:sz w:val="21"/>
         </w:rPr>
         <w:lastRenderedPageBreak/>
         <w:drawing>
@@ -2522,7 +2766,7 @@
 </file>
 
 <file path=word/endnotes.xml><?xml version="1.0" encoding="utf-8"?>
-<w:endnotes xmlns:wpc="http://schemas.microsoft.com/office/word/2010/wordprocessingCanvas" xmlns:cx="http://schemas.microsoft.com/office/drawing/2014/chartex" xmlns:cx1="http://schemas.microsoft.com/office/drawing/2015/9/8/chartex" xmlns:cx2="http://schemas.microsoft.com/office/drawing/2015/10/21/chartex" xmlns:mc="http://schemas.openxmlformats.org/markup-compatibility/2006" xmlns:o="urn:schemas-microsoft-com:office:office" xmlns:r="http://schemas.openxmlformats.org/officeDocument/2006/relationships" xmlns:m="http://schemas.openxmlformats.org/officeDocument/2006/math" xmlns:v="urn:schemas-microsoft-com:vml" xmlns:wp14="http://schemas.microsoft.com/office/word/2010/wordprocessingDrawing" xmlns:wp="http://schemas.openxmlformats.org/drawingml/2006/wordprocessingDrawing" xmlns:w10="urn:schemas-microsoft-com:office:word" xmlns:w="http://schemas.openxmlformats.org/wordprocessingml/2006/main" xmlns:w14="http://schemas.microsoft.com/office/word/2010/wordml" xmlns:w15="http://schemas.microsoft.com/office/word/2012/wordml" xmlns:w16se="http://schemas.microsoft.com/office/word/2015/wordml/symex" xmlns:wpg="http://schemas.microsoft.com/office/word/2010/wordprocessingGroup" xmlns:wpi="http://schemas.microsoft.com/office/word/2010/wordprocessingInk" xmlns:wne="http://schemas.microsoft.com/office/word/2006/wordml" xmlns:wps="http://schemas.microsoft.com/office/word/2010/wordprocessingShape" mc:Ignorable="w14 w15 w16se wp14">
+<w:endnotes xmlns:wpc="http://schemas.microsoft.com/office/word/2010/wordprocessingCanvas" xmlns:mo="http://schemas.microsoft.com/office/mac/office/2008/main" xmlns:mc="http://schemas.openxmlformats.org/markup-compatibility/2006" xmlns:mv="urn:schemas-microsoft-com:mac:vml" xmlns:o="urn:schemas-microsoft-com:office:office" xmlns:r="http://schemas.openxmlformats.org/officeDocument/2006/relationships" xmlns:m="http://schemas.openxmlformats.org/officeDocument/2006/math" xmlns:v="urn:schemas-microsoft-com:vml" xmlns:wp14="http://schemas.microsoft.com/office/word/2010/wordprocessingDrawing" xmlns:wp="http://schemas.openxmlformats.org/drawingml/2006/wordprocessingDrawing" xmlns:w10="urn:schemas-microsoft-com:office:word" xmlns:w="http://schemas.openxmlformats.org/wordprocessingml/2006/main" xmlns:w14="http://schemas.microsoft.com/office/word/2010/wordml" xmlns:w15="http://schemas.microsoft.com/office/word/2012/wordml" xmlns:wpg="http://schemas.microsoft.com/office/word/2010/wordprocessingGroup" xmlns:wpi="http://schemas.microsoft.com/office/word/2010/wordprocessingInk" xmlns:wne="http://schemas.microsoft.com/office/word/2006/wordml" xmlns:wps="http://schemas.microsoft.com/office/word/2010/wordprocessingShape" mc:Ignorable="w14 w15 wp14">
   <w:endnote w:type="separator" w:id="-1">
     <w:p>
       <w:r>
@@ -2541,7 +2785,7 @@
 </file>
 
 <file path=word/footnotes.xml><?xml version="1.0" encoding="utf-8"?>
-<w:footnotes xmlns:wpc="http://schemas.microsoft.com/office/word/2010/wordprocessingCanvas" xmlns:cx="http://schemas.microsoft.com/office/drawing/2014/chartex" xmlns:cx1="http://schemas.microsoft.com/office/drawing/2015/9/8/chartex" xmlns:cx2="http://schemas.microsoft.com/office/drawing/2015/10/21/chartex" xmlns:mc="http://schemas.openxmlformats.org/markup-compatibility/2006" xmlns:o="urn:schemas-microsoft-com:office:office" xmlns:r="http://schemas.openxmlformats.org/officeDocument/2006/relationships" xmlns:m="http://schemas.openxmlformats.org/officeDocument/2006/math" xmlns:v="urn:schemas-microsoft-com:vml" xmlns:wp14="http://schemas.microsoft.com/office/word/2010/wordprocessingDrawing" xmlns:wp="http://schemas.openxmlformats.org/drawingml/2006/wordprocessingDrawing" xmlns:w10="urn:schemas-microsoft-com:office:word" xmlns:w="http://schemas.openxmlformats.org/wordprocessingml/2006/main" xmlns:w14="http://schemas.microsoft.com/office/word/2010/wordml" xmlns:w15="http://schemas.microsoft.com/office/word/2012/wordml" xmlns:w16se="http://schemas.microsoft.com/office/word/2015/wordml/symex" xmlns:wpg="http://schemas.microsoft.com/office/word/2010/wordprocessingGroup" xmlns:wpi="http://schemas.microsoft.com/office/word/2010/wordprocessingInk" xmlns:wne="http://schemas.microsoft.com/office/word/2006/wordml" xmlns:wps="http://schemas.microsoft.com/office/word/2010/wordprocessingShape" mc:Ignorable="w14 w15 w16se wp14">
+<w:footnotes xmlns:wpc="http://schemas.microsoft.com/office/word/2010/wordprocessingCanvas" xmlns:mo="http://schemas.microsoft.com/office/mac/office/2008/main" xmlns:mc="http://schemas.openxmlformats.org/markup-compatibility/2006" xmlns:mv="urn:schemas-microsoft-com:mac:vml" xmlns:o="urn:schemas-microsoft-com:office:office" xmlns:r="http://schemas.openxmlformats.org/officeDocument/2006/relationships" xmlns:m="http://schemas.openxmlformats.org/officeDocument/2006/math" xmlns:v="urn:schemas-microsoft-com:vml" xmlns:wp14="http://schemas.microsoft.com/office/word/2010/wordprocessingDrawing" xmlns:wp="http://schemas.openxmlformats.org/drawingml/2006/wordprocessingDrawing" xmlns:w10="urn:schemas-microsoft-com:office:word" xmlns:w="http://schemas.openxmlformats.org/wordprocessingml/2006/main" xmlns:w14="http://schemas.microsoft.com/office/word/2010/wordml" xmlns:w15="http://schemas.microsoft.com/office/word/2012/wordml" xmlns:wpg="http://schemas.microsoft.com/office/word/2010/wordprocessingGroup" xmlns:wpi="http://schemas.microsoft.com/office/word/2010/wordprocessingInk" xmlns:wne="http://schemas.microsoft.com/office/word/2006/wordml" xmlns:wps="http://schemas.microsoft.com/office/word/2010/wordprocessingShape" mc:Ignorable="w14 w15 wp14">
   <w:footnote w:type="separator" w:id="-1">
     <w:p>
       <w:r>
@@ -2560,7 +2804,7 @@
 </file>
 
 <file path=word/styles.xml><?xml version="1.0" encoding="utf-8"?>
-<w:styles xmlns:mc="http://schemas.openxmlformats.org/markup-compatibility/2006" xmlns:r="http://schemas.openxmlformats.org/officeDocument/2006/relationships" xmlns:w="http://schemas.openxmlformats.org/wordprocessingml/2006/main" xmlns:w14="http://schemas.microsoft.com/office/word/2010/wordml" xmlns:w15="http://schemas.microsoft.com/office/word/2012/wordml" xmlns:w16se="http://schemas.microsoft.com/office/word/2015/wordml/symex" mc:Ignorable="w14 w15 w16se">
+<w:styles xmlns:mc="http://schemas.openxmlformats.org/markup-compatibility/2006" xmlns:r="http://schemas.openxmlformats.org/officeDocument/2006/relationships" xmlns:w="http://schemas.openxmlformats.org/wordprocessingml/2006/main" xmlns:w14="http://schemas.microsoft.com/office/word/2010/wordml" xmlns:w15="http://schemas.microsoft.com/office/word/2012/wordml" mc:Ignorable="w14 w15">
   <w:docDefaults>
     <w:rPrDefault>
       <w:rPr>
@@ -2572,7 +2816,7 @@
     </w:rPrDefault>
     <w:pPrDefault/>
   </w:docDefaults>
-  <w:latentStyles w:defLockedState="0" w:defUIPriority="99" w:defSemiHidden="0" w:defUnhideWhenUsed="0" w:defQFormat="0" w:count="372">
+  <w:latentStyles w:defLockedState="0" w:defUIPriority="99" w:defSemiHidden="0" w:defUnhideWhenUsed="0" w:defQFormat="0" w:count="380">
     <w:lsdException w:name="Normal" w:uiPriority="0" w:qFormat="1"/>
     <w:lsdException w:name="heading 1" w:uiPriority="9" w:qFormat="1"/>
     <w:lsdException w:name="heading 2" w:semiHidden="1" w:uiPriority="9" w:unhideWhenUsed="1" w:qFormat="1"/>
@@ -3288,7 +3532,7 @@
 </file>
 
 <file path=customXml/itemProps1.xml><?xml version="1.0" encoding="utf-8"?>
-<ds:datastoreItem xmlns:ds="http://schemas.openxmlformats.org/officeDocument/2006/customXml" ds:itemID="{17EE2609-8FB1-4AFB-A422-EA79D882B835}">
+<ds:datastoreItem xmlns:ds="http://schemas.openxmlformats.org/officeDocument/2006/customXml" ds:itemID="{89352A3C-DC77-4B4A-ABF4-BC0D2BAEC7F2}">
   <ds:schemaRefs>
     <ds:schemaRef ds:uri="http://schemas.openxmlformats.org/officeDocument/2006/bibliography"/>
   </ds:schemaRefs>

</xml_diff>